<commit_message>
EIGHTEENF-5 :Updated User Interface Section
EIGHTEENF-5 : Added User Interface Section that explain the user
interface design
</commit_message>
<xml_diff>
--- a/documentation/scrum_process/IMC 18F Prototype Approach.docx
+++ b/documentation/scrum_process/IMC 18F Prototype Approach.docx
@@ -4,7 +4,7 @@
   <w:body>
     <w:p>
       <w:pPr>
-        <w:spacing w:line="240" w:lineRule="auto"/>
+        <w:spacing w:line="360" w:lineRule="auto"/>
         <w:rPr>
           <w:rFonts w:ascii="Times New Roman" w:hAnsi="Times New Roman" w:cs="Times New Roman"/>
           <w:sz w:val="24"/>
@@ -22,7 +22,7 @@
     </w:p>
     <w:p>
       <w:pPr>
-        <w:spacing w:line="240" w:lineRule="auto"/>
+        <w:spacing w:line="360" w:lineRule="auto"/>
         <w:rPr>
           <w:rFonts w:ascii="Times New Roman" w:hAnsi="Times New Roman" w:cs="Times New Roman"/>
           <w:sz w:val="24"/>
@@ -126,52 +126,10 @@
         </w:rPr>
         <w:t xml:space="preserve"> our processes and delivery options as the industry has evolved. </w:t>
       </w:r>
-      <w:r>
-        <w:rPr>
-          <w:rFonts w:ascii="Times New Roman" w:hAnsi="Times New Roman" w:cs="Times New Roman"/>
-          <w:sz w:val="24"/>
-          <w:szCs w:val="24"/>
-        </w:rPr>
-        <w:t xml:space="preserve">We have operated in client and IMC hosted environments, </w:t>
-      </w:r>
-      <w:r>
-        <w:rPr>
-          <w:rFonts w:ascii="Times New Roman" w:hAnsi="Times New Roman" w:cs="Times New Roman"/>
-          <w:sz w:val="24"/>
-          <w:szCs w:val="24"/>
-        </w:rPr>
-        <w:t xml:space="preserve">and now </w:t>
-      </w:r>
-      <w:r>
-        <w:rPr>
-          <w:rFonts w:ascii="Times New Roman" w:hAnsi="Times New Roman" w:cs="Times New Roman"/>
-          <w:sz w:val="24"/>
-          <w:szCs w:val="24"/>
-        </w:rPr>
-        <w:t xml:space="preserve">also operate </w:t>
-      </w:r>
-      <w:r>
-        <w:rPr>
-          <w:rFonts w:ascii="Times New Roman" w:hAnsi="Times New Roman" w:cs="Times New Roman"/>
-          <w:sz w:val="24"/>
-          <w:szCs w:val="24"/>
-        </w:rPr>
-        <w:t xml:space="preserve">in the public cloud as an </w:t>
-      </w:r>
-      <w:r>
-        <w:rPr>
-          <w:rFonts w:ascii="Times New Roman" w:hAnsi="Times New Roman" w:cs="Times New Roman"/>
-          <w:sz w:val="24"/>
-          <w:szCs w:val="24"/>
-        </w:rPr>
-        <w:t xml:space="preserve">Amazon Web Services (AWS) consulting partner. </w:t>
-      </w:r>
-      <w:bookmarkStart w:id="0" w:name="_GoBack"/>
-      <w:bookmarkEnd w:id="0"/>
-    </w:p>
-    <w:p>
-      <w:pPr>
-        <w:spacing w:line="240" w:lineRule="auto"/>
+    </w:p>
+    <w:p>
+      <w:pPr>
+        <w:spacing w:line="360" w:lineRule="auto"/>
         <w:rPr>
           <w:rFonts w:ascii="Times New Roman" w:hAnsi="Times New Roman" w:cs="Times New Roman"/>
           <w:sz w:val="24"/>
@@ -189,67 +147,407 @@
     </w:p>
     <w:p>
       <w:pPr>
-        <w:spacing w:line="240" w:lineRule="auto"/>
-        <w:rPr>
-          <w:rFonts w:ascii="Times New Roman" w:hAnsi="Times New Roman" w:cs="Times New Roman"/>
-          <w:sz w:val="24"/>
-          <w:szCs w:val="24"/>
-        </w:rPr>
-      </w:pPr>
-      <w:r>
-        <w:rPr>
-          <w:rFonts w:ascii="Times New Roman" w:hAnsi="Times New Roman" w:cs="Times New Roman"/>
-          <w:sz w:val="24"/>
-          <w:szCs w:val="24"/>
-        </w:rPr>
-        <w:t>The IMC Project Management Methodology is based on the Project Management Institute’s Guide to the Project Management Body of Knowledge, supplemented with specific methodologies defined within our global framework. We employ our methodology whether we are performing software development, network deployment and maintenance, or commercial off the shelf implementations. IMC project management practices are also strongly influenced by the requirements of the Capability Maturity Model Integrated and the standards established by the International Organization for Standardization.</w:t>
-      </w:r>
-    </w:p>
-    <w:p>
-      <w:pPr>
-        <w:spacing w:line="240" w:lineRule="auto"/>
-        <w:rPr>
-          <w:rFonts w:ascii="Times New Roman" w:hAnsi="Times New Roman" w:cs="Times New Roman"/>
-          <w:sz w:val="24"/>
-          <w:szCs w:val="24"/>
-        </w:rPr>
-      </w:pPr>
-    </w:p>
-    <w:p>
-      <w:pPr>
-        <w:spacing w:line="240" w:lineRule="auto"/>
-        <w:rPr>
-          <w:rFonts w:ascii="Times New Roman" w:hAnsi="Times New Roman" w:cs="Times New Roman"/>
-          <w:sz w:val="24"/>
-          <w:szCs w:val="24"/>
-        </w:rPr>
-      </w:pPr>
-      <w:r>
-        <w:rPr>
-          <w:rFonts w:ascii="Times New Roman" w:hAnsi="Times New Roman" w:cs="Times New Roman"/>
-          <w:sz w:val="24"/>
-          <w:szCs w:val="24"/>
-        </w:rPr>
-        <w:t xml:space="preserve">Define </w:t>
-      </w:r>
-      <w:r>
-        <w:rPr>
-          <w:rFonts w:ascii="Times New Roman" w:hAnsi="Times New Roman" w:cs="Times New Roman"/>
-          <w:sz w:val="24"/>
-          <w:szCs w:val="24"/>
-        </w:rPr>
-        <w:t>User Stories</w:t>
-      </w:r>
-    </w:p>
-    <w:p>
-      <w:pPr>
-        <w:spacing w:line="240" w:lineRule="auto"/>
-        <w:rPr>
-          <w:rFonts w:ascii="Times New Roman" w:hAnsi="Times New Roman" w:cs="Times New Roman"/>
-          <w:sz w:val="24"/>
-          <w:szCs w:val="24"/>
-        </w:rPr>
-      </w:pPr>
+        <w:spacing w:line="360" w:lineRule="auto"/>
+        <w:rPr>
+          <w:rFonts w:ascii="Times New Roman" w:hAnsi="Times New Roman" w:cs="Times New Roman"/>
+          <w:sz w:val="24"/>
+          <w:szCs w:val="24"/>
+        </w:rPr>
+      </w:pPr>
+      <w:r>
+        <w:rPr>
+          <w:rFonts w:ascii="Times New Roman" w:hAnsi="Times New Roman" w:cs="Times New Roman"/>
+          <w:sz w:val="24"/>
+          <w:szCs w:val="24"/>
+        </w:rPr>
+        <w:t>The IMC Project Management Methodology is based on the Project Management Institute’s Guide to the Project Management Body of Knowledge, supplemented with specific methodologies defined within our global framework. IMC project management practices are also strongly influenced by the requirements of the Capability Maturity Model Integrated and the standards established by the International Organization for Standardization.</w:t>
+      </w:r>
+    </w:p>
+    <w:p>
+      <w:pPr>
+        <w:spacing w:line="360" w:lineRule="auto"/>
+        <w:rPr>
+          <w:rFonts w:ascii="Times New Roman" w:hAnsi="Times New Roman" w:cs="Times New Roman"/>
+          <w:sz w:val="24"/>
+          <w:szCs w:val="24"/>
+        </w:rPr>
+      </w:pPr>
+      <w:r>
+        <w:rPr>
+          <w:rFonts w:ascii="Times New Roman" w:hAnsi="Times New Roman" w:cs="Times New Roman"/>
+          <w:sz w:val="24"/>
+          <w:szCs w:val="24"/>
+        </w:rPr>
+        <w:t>Development Methodology (Agile Methodology)</w:t>
+      </w:r>
+    </w:p>
+    <w:p>
+      <w:pPr>
+        <w:pStyle w:val="BodyText"/>
+        <w:spacing w:line="360" w:lineRule="auto"/>
+      </w:pPr>
+      <w:r>
+        <w:t xml:space="preserve">IMC follows proven </w:t>
+      </w:r>
+      <w:proofErr w:type="spellStart"/>
+      <w:r>
+        <w:t>DevOps</w:t>
+      </w:r>
+      <w:proofErr w:type="spellEnd"/>
+      <w:r>
+        <w:t xml:space="preserve"> industry best practices to remove the friction between developing and releasing code. Our automated delivery process begins with continuous integration. We require developers to integrate code into a shared repository several times a day and enforce the frequency of code check-in. Following the Agile practice of continuous testing, we also run a suite of automated regression and unit tests at every build. This allows us to find regression or integration issues early before they become technical debt or buried under hundreds of other code changes. Continuous integration and testing not only improve the quality of the system, but also provide the added benefit of informing the Product Owner if a particular version is deployable.</w:t>
+      </w:r>
+    </w:p>
+    <w:p>
+      <w:pPr>
+        <w:spacing w:line="360" w:lineRule="auto"/>
+        <w:rPr>
+          <w:rFonts w:ascii="Times New Roman" w:hAnsi="Times New Roman" w:cs="Times New Roman"/>
+          <w:sz w:val="24"/>
+          <w:szCs w:val="24"/>
+        </w:rPr>
+      </w:pPr>
+    </w:p>
+    <w:p>
+      <w:pPr>
+        <w:spacing w:line="360" w:lineRule="auto"/>
+        <w:rPr>
+          <w:rFonts w:ascii="Times New Roman" w:hAnsi="Times New Roman" w:cs="Times New Roman"/>
+          <w:sz w:val="24"/>
+          <w:szCs w:val="24"/>
+        </w:rPr>
+      </w:pPr>
+      <w:r>
+        <w:rPr>
+          <w:rFonts w:ascii="Times New Roman" w:hAnsi="Times New Roman" w:cs="Times New Roman"/>
+          <w:sz w:val="24"/>
+          <w:szCs w:val="24"/>
+        </w:rPr>
+        <w:t xml:space="preserve">Technology Infrastructure &amp; </w:t>
+      </w:r>
+      <w:r>
+        <w:rPr>
+          <w:rFonts w:ascii="Times New Roman" w:hAnsi="Times New Roman" w:cs="Times New Roman"/>
+          <w:sz w:val="24"/>
+          <w:szCs w:val="24"/>
+        </w:rPr>
+        <w:t xml:space="preserve">Architecture </w:t>
+      </w:r>
+    </w:p>
+    <w:p>
+      <w:pPr>
+        <w:spacing w:line="360" w:lineRule="auto"/>
+        <w:rPr>
+          <w:rFonts w:ascii="Times New Roman" w:hAnsi="Times New Roman" w:cs="Times New Roman"/>
+          <w:sz w:val="24"/>
+          <w:szCs w:val="24"/>
+        </w:rPr>
+      </w:pPr>
+      <w:r>
+        <w:rPr>
+          <w:rFonts w:ascii="Times New Roman" w:hAnsi="Times New Roman" w:cs="Times New Roman"/>
+          <w:sz w:val="24"/>
+          <w:szCs w:val="24"/>
+        </w:rPr>
+        <w:t xml:space="preserve">IMC </w:t>
+      </w:r>
+      <w:r>
+        <w:rPr>
+          <w:rFonts w:ascii="Times New Roman" w:hAnsi="Times New Roman" w:cs="Times New Roman"/>
+          <w:sz w:val="24"/>
+          <w:szCs w:val="24"/>
+        </w:rPr>
+        <w:t>used</w:t>
+      </w:r>
+      <w:r>
+        <w:rPr>
+          <w:rFonts w:ascii="Times New Roman" w:hAnsi="Times New Roman" w:cs="Times New Roman"/>
+          <w:sz w:val="24"/>
+          <w:szCs w:val="24"/>
+        </w:rPr>
+        <w:t xml:space="preserve"> an Amazon Web Services (AWS) EC2 instance as base infrastructure to deploy the prototype. Infrastructure level security controls including </w:t>
+      </w:r>
+      <w:proofErr w:type="spellStart"/>
+      <w:r>
+        <w:rPr>
+          <w:rFonts w:ascii="Times New Roman" w:hAnsi="Times New Roman" w:cs="Times New Roman"/>
+          <w:sz w:val="24"/>
+          <w:szCs w:val="24"/>
+        </w:rPr>
+        <w:t>FedRAMP</w:t>
+      </w:r>
+      <w:proofErr w:type="spellEnd"/>
+      <w:r>
+        <w:rPr>
+          <w:rFonts w:ascii="Times New Roman" w:hAnsi="Times New Roman" w:cs="Times New Roman"/>
+          <w:sz w:val="24"/>
+          <w:szCs w:val="24"/>
+        </w:rPr>
+        <w:t xml:space="preserve"> and FISMA </w:t>
+      </w:r>
+      <w:r>
+        <w:rPr>
+          <w:rFonts w:ascii="Times New Roman" w:hAnsi="Times New Roman" w:cs="Times New Roman"/>
+          <w:sz w:val="24"/>
+          <w:szCs w:val="24"/>
+        </w:rPr>
+        <w:t>were</w:t>
+      </w:r>
+      <w:r>
+        <w:rPr>
+          <w:rFonts w:ascii="Times New Roman" w:hAnsi="Times New Roman" w:cs="Times New Roman"/>
+          <w:sz w:val="24"/>
+          <w:szCs w:val="24"/>
+        </w:rPr>
+        <w:t xml:space="preserve"> satisfied by AWS and IMC ensure</w:t>
+      </w:r>
+      <w:r>
+        <w:rPr>
+          <w:rFonts w:ascii="Times New Roman" w:hAnsi="Times New Roman" w:cs="Times New Roman"/>
+          <w:sz w:val="24"/>
+          <w:szCs w:val="24"/>
+        </w:rPr>
+        <w:t>d</w:t>
+      </w:r>
+      <w:r>
+        <w:rPr>
+          <w:rFonts w:ascii="Times New Roman" w:hAnsi="Times New Roman" w:cs="Times New Roman"/>
+          <w:sz w:val="24"/>
+          <w:szCs w:val="24"/>
+        </w:rPr>
+        <w:t xml:space="preserve"> application and data level security. </w:t>
+      </w:r>
+      <w:r>
+        <w:rPr>
+          <w:rFonts w:ascii="Times New Roman" w:hAnsi="Times New Roman" w:cs="Times New Roman"/>
+          <w:sz w:val="24"/>
+          <w:szCs w:val="24"/>
+        </w:rPr>
+        <w:t xml:space="preserve">The website runs on HTTPS </w:t>
+      </w:r>
+      <w:r>
+        <w:rPr>
+          <w:rFonts w:ascii="Times New Roman" w:hAnsi="Times New Roman" w:cs="Times New Roman"/>
+          <w:sz w:val="24"/>
+          <w:szCs w:val="24"/>
+        </w:rPr>
+        <w:lastRenderedPageBreak/>
+        <w:t>protocol over SSL. For source code control, IMC team us</w:t>
+      </w:r>
+      <w:r>
+        <w:rPr>
+          <w:rFonts w:ascii="Times New Roman" w:hAnsi="Times New Roman" w:cs="Times New Roman"/>
+          <w:sz w:val="24"/>
+          <w:szCs w:val="24"/>
+        </w:rPr>
+        <w:t>ed</w:t>
+      </w:r>
+      <w:r>
+        <w:rPr>
+          <w:rFonts w:ascii="Times New Roman" w:hAnsi="Times New Roman" w:cs="Times New Roman"/>
+          <w:sz w:val="24"/>
+          <w:szCs w:val="24"/>
+        </w:rPr>
+        <w:t xml:space="preserve"> </w:t>
+      </w:r>
+      <w:proofErr w:type="spellStart"/>
+      <w:r>
+        <w:rPr>
+          <w:rFonts w:ascii="Times New Roman" w:hAnsi="Times New Roman" w:cs="Times New Roman"/>
+          <w:sz w:val="24"/>
+          <w:szCs w:val="24"/>
+        </w:rPr>
+        <w:t>G</w:t>
+      </w:r>
+      <w:r>
+        <w:rPr>
+          <w:rFonts w:ascii="Times New Roman" w:hAnsi="Times New Roman" w:cs="Times New Roman"/>
+          <w:sz w:val="24"/>
+          <w:szCs w:val="24"/>
+        </w:rPr>
+        <w:t>it</w:t>
+      </w:r>
+      <w:proofErr w:type="spellEnd"/>
+      <w:r>
+        <w:rPr>
+          <w:rFonts w:ascii="Times New Roman" w:hAnsi="Times New Roman" w:cs="Times New Roman"/>
+          <w:sz w:val="24"/>
+          <w:szCs w:val="24"/>
+        </w:rPr>
+        <w:t xml:space="preserve"> </w:t>
+      </w:r>
+      <w:r>
+        <w:rPr>
+          <w:rFonts w:ascii="Times New Roman" w:hAnsi="Times New Roman" w:cs="Times New Roman"/>
+          <w:sz w:val="24"/>
+          <w:szCs w:val="24"/>
+        </w:rPr>
+        <w:t>as the repository to deliver the code and associated artifacts to GSA. To follow IMC’s agile practices, our team use</w:t>
+      </w:r>
+      <w:r>
+        <w:rPr>
+          <w:rFonts w:ascii="Times New Roman" w:hAnsi="Times New Roman" w:cs="Times New Roman"/>
+          <w:sz w:val="24"/>
+          <w:szCs w:val="24"/>
+        </w:rPr>
+        <w:t>d</w:t>
+      </w:r>
+      <w:r>
+        <w:rPr>
+          <w:rFonts w:ascii="Times New Roman" w:hAnsi="Times New Roman" w:cs="Times New Roman"/>
+          <w:sz w:val="24"/>
+          <w:szCs w:val="24"/>
+        </w:rPr>
+        <w:t xml:space="preserve"> JIRA to log product backlog, work performed, issues found and as overall collaboration tool among the team members. IMC us</w:t>
+      </w:r>
+      <w:r>
+        <w:rPr>
+          <w:rFonts w:ascii="Times New Roman" w:hAnsi="Times New Roman" w:cs="Times New Roman"/>
+          <w:sz w:val="24"/>
+          <w:szCs w:val="24"/>
+        </w:rPr>
+        <w:t>ed</w:t>
+      </w:r>
+      <w:r>
+        <w:rPr>
+          <w:rFonts w:ascii="Times New Roman" w:hAnsi="Times New Roman" w:cs="Times New Roman"/>
+          <w:sz w:val="24"/>
+          <w:szCs w:val="24"/>
+        </w:rPr>
+        <w:t xml:space="preserve"> Zephyr as test management platform and Selenium as test automation tool. </w:t>
+      </w:r>
+      <w:r>
+        <w:rPr>
+          <w:rFonts w:ascii="Times New Roman" w:hAnsi="Times New Roman" w:cs="Times New Roman"/>
+          <w:sz w:val="24"/>
+          <w:szCs w:val="24"/>
+        </w:rPr>
+        <w:t>IMC is us</w:t>
+      </w:r>
+      <w:r>
+        <w:rPr>
+          <w:rFonts w:ascii="Times New Roman" w:hAnsi="Times New Roman" w:cs="Times New Roman"/>
+          <w:sz w:val="24"/>
+          <w:szCs w:val="24"/>
+        </w:rPr>
+        <w:t>ed</w:t>
+      </w:r>
+      <w:r>
+        <w:rPr>
+          <w:rFonts w:ascii="Times New Roman" w:hAnsi="Times New Roman" w:cs="Times New Roman"/>
+          <w:sz w:val="24"/>
+          <w:szCs w:val="24"/>
+        </w:rPr>
+        <w:t xml:space="preserve"> Jenkins and Maven for continuous integration and to execute automated tests.</w:t>
+      </w:r>
+    </w:p>
+    <w:p>
+      <w:pPr>
+        <w:spacing w:line="360" w:lineRule="auto"/>
+        <w:rPr>
+          <w:rFonts w:ascii="Times New Roman" w:hAnsi="Times New Roman" w:cs="Times New Roman"/>
+          <w:sz w:val="24"/>
+          <w:szCs w:val="24"/>
+        </w:rPr>
+      </w:pPr>
+      <w:r>
+        <w:rPr>
+          <w:rFonts w:ascii="Times New Roman" w:hAnsi="Times New Roman" w:cs="Times New Roman"/>
+          <w:sz w:val="24"/>
+          <w:szCs w:val="24"/>
+        </w:rPr>
+        <w:t>User Interface Design</w:t>
+      </w:r>
+    </w:p>
+    <w:p>
+      <w:pPr>
+        <w:spacing w:line="360" w:lineRule="auto"/>
+        <w:rPr>
+          <w:rFonts w:ascii="Times New Roman" w:hAnsi="Times New Roman" w:cs="Times New Roman"/>
+          <w:sz w:val="24"/>
+          <w:szCs w:val="24"/>
+        </w:rPr>
+      </w:pPr>
+      <w:r>
+        <w:rPr>
+          <w:rFonts w:ascii="Times New Roman" w:hAnsi="Times New Roman" w:cs="Times New Roman"/>
+          <w:sz w:val="24"/>
+          <w:szCs w:val="24"/>
+        </w:rPr>
+        <w:t xml:space="preserve">The website is clean and simple in its design so as not to overwhelm the user and to assure the user gets to the right place in the least amount of time. Each page was designed with the user in mind, easy-to-use navigation, menu bars and text entry for visual representation of the data.  Wireframes of the design were created using a web builder platform and then provided to the developers for coding and function requirements. The images were selected based on subject relevance </w:t>
+      </w:r>
+    </w:p>
+    <w:p>
+      <w:pPr>
+        <w:spacing w:line="360" w:lineRule="auto"/>
+        <w:rPr>
+          <w:rFonts w:ascii="Times New Roman" w:hAnsi="Times New Roman" w:cs="Times New Roman"/>
+          <w:sz w:val="24"/>
+          <w:szCs w:val="24"/>
+        </w:rPr>
+      </w:pPr>
+      <w:r>
+        <w:rPr>
+          <w:rFonts w:ascii="Times New Roman" w:hAnsi="Times New Roman" w:cs="Times New Roman"/>
+          <w:sz w:val="24"/>
+          <w:szCs w:val="24"/>
+        </w:rPr>
+        <w:t>The home page welcomes the user and provides descriptive text to explain the purpose and function of the website.  Once the user has read through it they then use the main menu to select which secondary page applies to them.  Under the consumer page, the user will read text that explains the process for obtaining the data that is relevant to them by asking them to input the name of the drug they are taking and then to apply additional filters to learn the most frequent adverse effects from said drug as well as the outcomes from the adverse effect (i.e. death, hospitalization etc.).  We created bright, clean, and easy -to -use and find buttons for generating content which is a horizontal bar graph that displays the number of records that match the drug name and the filters chosen.</w:t>
+      </w:r>
+    </w:p>
+    <w:p>
+      <w:pPr>
+        <w:spacing w:line="360" w:lineRule="auto"/>
+        <w:rPr>
+          <w:rFonts w:ascii="Times New Roman" w:hAnsi="Times New Roman" w:cs="Times New Roman"/>
+          <w:sz w:val="24"/>
+          <w:szCs w:val="24"/>
+        </w:rPr>
+      </w:pPr>
+    </w:p>
+    <w:p>
+      <w:pPr>
+        <w:spacing w:line="360" w:lineRule="auto"/>
+        <w:rPr>
+          <w:rFonts w:ascii="Times New Roman" w:hAnsi="Times New Roman" w:cs="Times New Roman"/>
+          <w:sz w:val="24"/>
+          <w:szCs w:val="24"/>
+        </w:rPr>
+      </w:pPr>
+      <w:r>
+        <w:rPr>
+          <w:rFonts w:ascii="Times New Roman" w:hAnsi="Times New Roman" w:cs="Times New Roman"/>
+          <w:sz w:val="24"/>
+          <w:szCs w:val="24"/>
+        </w:rPr>
+        <w:t>Define User Stories</w:t>
+      </w:r>
+    </w:p>
+    <w:p>
+      <w:pPr>
+        <w:spacing w:line="360" w:lineRule="auto"/>
+        <w:rPr>
+          <w:rFonts w:ascii="Times New Roman" w:hAnsi="Times New Roman" w:cs="Times New Roman"/>
+          <w:sz w:val="24"/>
+          <w:szCs w:val="24"/>
+        </w:rPr>
+      </w:pPr>
+      <w:r>
+        <w:rPr>
+          <w:rFonts w:ascii="Times New Roman" w:hAnsi="Times New Roman" w:cs="Times New Roman"/>
+          <w:sz w:val="24"/>
+          <w:szCs w:val="24"/>
+        </w:rPr>
+        <w:t xml:space="preserve">IMC team has built a prototype website for 18F in </w:t>
+      </w:r>
+      <w:r>
+        <w:rPr>
+          <w:rFonts w:ascii="Times New Roman" w:hAnsi="Times New Roman" w:cs="Times New Roman"/>
+          <w:sz w:val="24"/>
+          <w:szCs w:val="24"/>
+        </w:rPr>
+        <w:t xml:space="preserve">Adverse Events reporting domain. </w:t>
+      </w:r>
       <w:r>
         <w:rPr>
           <w:rFonts w:ascii="Times New Roman" w:hAnsi="Times New Roman" w:cs="Times New Roman"/>
@@ -274,276 +572,193 @@
           <w:sz w:val="24"/>
           <w:szCs w:val="24"/>
         </w:rPr>
-        <w:t xml:space="preserve"> seriousness and outcome. </w:t>
-      </w:r>
-    </w:p>
-    <w:p>
-      <w:pPr>
-        <w:spacing w:line="240" w:lineRule="auto"/>
-        <w:rPr>
-          <w:rFonts w:ascii="Times New Roman" w:hAnsi="Times New Roman" w:cs="Times New Roman"/>
-          <w:sz w:val="24"/>
-          <w:szCs w:val="24"/>
-        </w:rPr>
-      </w:pPr>
-    </w:p>
-    <w:p>
-      <w:pPr>
-        <w:spacing w:line="240" w:lineRule="auto"/>
-        <w:rPr>
-          <w:rFonts w:ascii="Times New Roman" w:hAnsi="Times New Roman" w:cs="Times New Roman"/>
-          <w:sz w:val="24"/>
-          <w:szCs w:val="24"/>
-        </w:rPr>
-      </w:pPr>
-      <w:r>
-        <w:rPr>
-          <w:rFonts w:ascii="Times New Roman" w:hAnsi="Times New Roman" w:cs="Times New Roman"/>
-          <w:sz w:val="24"/>
-          <w:szCs w:val="24"/>
-        </w:rPr>
-        <w:t xml:space="preserve">Technology Infrastructure &amp; </w:t>
-      </w:r>
-      <w:r>
-        <w:rPr>
-          <w:rFonts w:ascii="Times New Roman" w:hAnsi="Times New Roman" w:cs="Times New Roman"/>
-          <w:sz w:val="24"/>
-          <w:szCs w:val="24"/>
-        </w:rPr>
-        <w:t>Architecture (</w:t>
-      </w:r>
-      <w:r>
-        <w:rPr>
-          <w:rFonts w:ascii="Times New Roman" w:hAnsi="Times New Roman" w:cs="Times New Roman"/>
-          <w:sz w:val="24"/>
-          <w:szCs w:val="24"/>
-        </w:rPr>
-        <w:t>Atul)</w:t>
-      </w:r>
-    </w:p>
-    <w:p>
-      <w:pPr>
-        <w:spacing w:line="240" w:lineRule="auto"/>
-        <w:rPr>
-          <w:rFonts w:ascii="Times New Roman" w:hAnsi="Times New Roman" w:cs="Times New Roman"/>
-          <w:sz w:val="24"/>
-          <w:szCs w:val="24"/>
-        </w:rPr>
-      </w:pPr>
-      <w:r>
-        <w:rPr>
-          <w:rFonts w:ascii="Times New Roman" w:hAnsi="Times New Roman" w:cs="Times New Roman"/>
-          <w:sz w:val="24"/>
-          <w:szCs w:val="24"/>
-        </w:rPr>
-        <w:t xml:space="preserve">IMC is using an Amazon Web Services (AWS) EC2 instance as base infrastructure to deploy the prototype. Infrastructure level security controls including </w:t>
+        <w:t xml:space="preserve"> seriousness and </w:t>
+      </w:r>
+      <w:r>
+        <w:rPr>
+          <w:rFonts w:ascii="Times New Roman" w:hAnsi="Times New Roman" w:cs="Times New Roman"/>
+          <w:sz w:val="24"/>
+          <w:szCs w:val="24"/>
+        </w:rPr>
+        <w:lastRenderedPageBreak/>
+        <w:t xml:space="preserve">outcome. The user can indicate significance of the event by selecting either serious or non-serious. Next, the user can choose an outcome from the options provided and then click on generate graph. The graph is automatically updated based on the filters chosen. </w:t>
+      </w:r>
+    </w:p>
+    <w:p>
+      <w:pPr>
+        <w:spacing w:line="360" w:lineRule="auto"/>
+        <w:rPr>
+          <w:rFonts w:ascii="Times New Roman" w:hAnsi="Times New Roman" w:cs="Times New Roman"/>
+          <w:sz w:val="24"/>
+          <w:szCs w:val="24"/>
+        </w:rPr>
+      </w:pPr>
+    </w:p>
+    <w:p>
+      <w:pPr>
+        <w:spacing w:line="360" w:lineRule="auto"/>
+        <w:rPr>
+          <w:rFonts w:ascii="Times New Roman" w:hAnsi="Times New Roman" w:cs="Times New Roman"/>
+          <w:sz w:val="24"/>
+          <w:szCs w:val="24"/>
+        </w:rPr>
+      </w:pPr>
+    </w:p>
+    <w:p>
+      <w:pPr>
+        <w:spacing w:line="360" w:lineRule="auto"/>
+        <w:rPr>
+          <w:rFonts w:ascii="Times New Roman" w:hAnsi="Times New Roman" w:cs="Times New Roman"/>
+          <w:sz w:val="24"/>
+          <w:szCs w:val="24"/>
+        </w:rPr>
+      </w:pPr>
+      <w:r>
+        <w:rPr>
+          <w:rFonts w:ascii="Times New Roman" w:hAnsi="Times New Roman" w:cs="Times New Roman"/>
+          <w:sz w:val="24"/>
+          <w:szCs w:val="24"/>
+        </w:rPr>
+        <w:t xml:space="preserve">Testing </w:t>
+      </w:r>
+    </w:p>
+    <w:p>
+      <w:pPr>
+        <w:pStyle w:val="BodyText"/>
+        <w:spacing w:line="360" w:lineRule="auto"/>
+      </w:pPr>
+      <w:r>
+        <w:t xml:space="preserve">An Agile development and test methodology </w:t>
+      </w:r>
+      <w:r>
+        <w:t>was</w:t>
+      </w:r>
+      <w:r>
+        <w:t xml:space="preserve"> followed to create Epics from the Use Cases.  The Epics </w:t>
+      </w:r>
+      <w:r>
+        <w:t>were</w:t>
+      </w:r>
+      <w:r>
+        <w:t xml:space="preserve"> used to create User Stories. Testers </w:t>
+      </w:r>
+      <w:r>
+        <w:t>used</w:t>
+      </w:r>
+      <w:r>
+        <w:t xml:space="preserve"> the User Stories to generate test cases. All the test cases </w:t>
+      </w:r>
+      <w:r>
+        <w:t>wer</w:t>
+      </w:r>
+      <w:r>
+        <w:t>e linked to the user stories to keep traceability.</w:t>
+      </w:r>
+      <w:r>
+        <w:t xml:space="preserve"> </w:t>
+      </w:r>
+      <w:r>
+        <w:t>Unit, functional, system, integration</w:t>
+      </w:r>
+      <w:r>
+        <w:t xml:space="preserve"> and</w:t>
+      </w:r>
+      <w:r>
+        <w:t xml:space="preserve"> regression testing </w:t>
+      </w:r>
+      <w:r>
+        <w:t>were</w:t>
+      </w:r>
+      <w:r>
+        <w:t xml:space="preserve"> performed. Zephyr, a JIRA plug in tool w</w:t>
+      </w:r>
+      <w:r>
+        <w:t>as</w:t>
+      </w:r>
+      <w:r>
+        <w:t xml:space="preserve"> used for test case development and execution. The manual tests performed during the sprint </w:t>
+      </w:r>
+      <w:r>
+        <w:t>were</w:t>
+      </w:r>
+      <w:r>
+        <w:t xml:space="preserve"> automated with Selenium.</w:t>
+      </w:r>
+      <w:r>
+        <w:t xml:space="preserve"> Defects were</w:t>
+      </w:r>
+      <w:r>
+        <w:t xml:space="preserve"> tracked in </w:t>
       </w:r>
       <w:proofErr w:type="spellStart"/>
       <w:r>
-        <w:rPr>
-          <w:rFonts w:ascii="Times New Roman" w:hAnsi="Times New Roman" w:cs="Times New Roman"/>
-          <w:sz w:val="24"/>
-          <w:szCs w:val="24"/>
-        </w:rPr>
-        <w:t>FedRAMP</w:t>
+        <w:t>Jira</w:t>
       </w:r>
       <w:proofErr w:type="spellEnd"/>
       <w:r>
-        <w:rPr>
-          <w:rFonts w:ascii="Times New Roman" w:hAnsi="Times New Roman" w:cs="Times New Roman"/>
-          <w:sz w:val="24"/>
-          <w:szCs w:val="24"/>
-        </w:rPr>
-        <w:t xml:space="preserve"> and FISMA are satisfied by AWS and IMC ensures application and data level security. For source code control, IMC team is using </w:t>
-      </w:r>
-      <w:proofErr w:type="spellStart"/>
-      <w:r>
-        <w:rPr>
-          <w:rFonts w:ascii="Times New Roman" w:hAnsi="Times New Roman" w:cs="Times New Roman"/>
-          <w:sz w:val="24"/>
-          <w:szCs w:val="24"/>
-        </w:rPr>
-        <w:t>github</w:t>
-      </w:r>
-      <w:proofErr w:type="spellEnd"/>
-      <w:r>
-        <w:rPr>
-          <w:rFonts w:ascii="Times New Roman" w:hAnsi="Times New Roman" w:cs="Times New Roman"/>
-          <w:sz w:val="24"/>
-          <w:szCs w:val="24"/>
-        </w:rPr>
-        <w:t xml:space="preserve"> as the repository to deliver the code and associated artifacts to GSA. To follow IMC’s agile practices, our team uses JIRA to log product backlog, work performed, issues found and as overall collaboration tool among the team members. IMC is using Zephyr as test management platform and Selenium as test automation tool. The application is built on MVC architecture with JSP as front end and Java code for business logic. </w:t>
-      </w:r>
-    </w:p>
-    <w:p>
-      <w:pPr>
-        <w:spacing w:line="240" w:lineRule="auto"/>
-        <w:rPr>
-          <w:rFonts w:ascii="Times New Roman" w:hAnsi="Times New Roman" w:cs="Times New Roman"/>
-          <w:sz w:val="24"/>
-          <w:szCs w:val="24"/>
-        </w:rPr>
-      </w:pPr>
-    </w:p>
-    <w:p>
-      <w:pPr>
-        <w:spacing w:line="240" w:lineRule="auto"/>
-        <w:rPr>
-          <w:rFonts w:ascii="Times New Roman" w:hAnsi="Times New Roman" w:cs="Times New Roman"/>
-          <w:sz w:val="24"/>
-          <w:szCs w:val="24"/>
-        </w:rPr>
-      </w:pPr>
-    </w:p>
-    <w:p>
-      <w:pPr>
-        <w:spacing w:line="240" w:lineRule="auto"/>
-        <w:rPr>
-          <w:rFonts w:ascii="Times New Roman" w:hAnsi="Times New Roman" w:cs="Times New Roman"/>
-          <w:sz w:val="24"/>
-          <w:szCs w:val="24"/>
-        </w:rPr>
-      </w:pPr>
-      <w:r>
-        <w:rPr>
-          <w:rFonts w:ascii="Times New Roman" w:hAnsi="Times New Roman" w:cs="Times New Roman"/>
-          <w:sz w:val="24"/>
-          <w:szCs w:val="24"/>
-        </w:rPr>
-        <w:t>User Interface Design</w:t>
-      </w:r>
-    </w:p>
-    <w:p>
-      <w:pPr>
-        <w:spacing w:line="240" w:lineRule="auto"/>
-        <w:rPr>
-          <w:rFonts w:ascii="Times New Roman" w:hAnsi="Times New Roman" w:cs="Times New Roman"/>
-          <w:sz w:val="24"/>
-          <w:szCs w:val="24"/>
-        </w:rPr>
-      </w:pPr>
-    </w:p>
-    <w:p>
-      <w:pPr>
-        <w:spacing w:line="240" w:lineRule="auto"/>
-        <w:rPr>
-          <w:rFonts w:ascii="Times New Roman" w:hAnsi="Times New Roman" w:cs="Times New Roman"/>
-          <w:sz w:val="24"/>
-          <w:szCs w:val="24"/>
-        </w:rPr>
-      </w:pPr>
-    </w:p>
-    <w:p>
-      <w:pPr>
-        <w:spacing w:line="240" w:lineRule="auto"/>
-        <w:rPr>
-          <w:rFonts w:ascii="Times New Roman" w:hAnsi="Times New Roman" w:cs="Times New Roman"/>
-          <w:sz w:val="24"/>
-          <w:szCs w:val="24"/>
-        </w:rPr>
-      </w:pPr>
-      <w:r>
-        <w:rPr>
-          <w:rFonts w:ascii="Times New Roman" w:hAnsi="Times New Roman" w:cs="Times New Roman"/>
-          <w:sz w:val="24"/>
-          <w:szCs w:val="24"/>
-        </w:rPr>
-        <w:t>Development Methodology</w:t>
-      </w:r>
-      <w:r>
-        <w:rPr>
-          <w:rFonts w:ascii="Times New Roman" w:hAnsi="Times New Roman" w:cs="Times New Roman"/>
-          <w:sz w:val="24"/>
-          <w:szCs w:val="24"/>
-        </w:rPr>
-        <w:t xml:space="preserve"> (Agile Methodology)</w:t>
-      </w:r>
-    </w:p>
-    <w:p>
-      <w:pPr>
-        <w:pStyle w:val="BodyText"/>
-      </w:pPr>
-      <w:r>
-        <w:t xml:space="preserve">IMC follows proven </w:t>
-      </w:r>
-      <w:proofErr w:type="spellStart"/>
-      <w:r>
-        <w:t>DevOps</w:t>
-      </w:r>
-      <w:proofErr w:type="spellEnd"/>
-      <w:r>
-        <w:t xml:space="preserve"> industry best practices to remove the friction between developing and releasing code. Our goal is to deploy a fully tested and fully functional version of each application at a moment’s notice, with the ability to roll quickly back to a previous version.</w:t>
-      </w:r>
-    </w:p>
-    <w:p>
-      <w:pPr>
-        <w:pStyle w:val="BodyText"/>
-      </w:pPr>
-      <w:r>
-        <w:t>Our automated delivery process begins with continuous integration. We require developers to integrate code into a shared repository several times a day and enforce the frequency of code check-in. The continuous integration server verifies each check-in through an automated build, allowing teams to detect problems early. Following the Agile practice of continuous testing, we also run a suite of automated regression and unit tests at every build. This allows us to find regression or integration issues early before they become technical debt or buried under hundreds of other code changes. Continuous integration and testing not only improve the quality of the system, but also provide the added benefit of informing the Product Owner if a particular version is deployable.</w:t>
-      </w:r>
-    </w:p>
-    <w:p>
-      <w:pPr>
-        <w:spacing w:line="240" w:lineRule="auto"/>
-        <w:rPr>
-          <w:rFonts w:ascii="Times New Roman" w:hAnsi="Times New Roman" w:cs="Times New Roman"/>
-          <w:sz w:val="24"/>
-          <w:szCs w:val="24"/>
-        </w:rPr>
-      </w:pPr>
-    </w:p>
-    <w:p>
-      <w:pPr>
-        <w:spacing w:line="240" w:lineRule="auto"/>
-        <w:rPr>
-          <w:rFonts w:ascii="Times New Roman" w:hAnsi="Times New Roman" w:cs="Times New Roman"/>
-          <w:sz w:val="24"/>
-          <w:szCs w:val="24"/>
-        </w:rPr>
-      </w:pPr>
-    </w:p>
-    <w:p>
-      <w:pPr>
-        <w:spacing w:line="240" w:lineRule="auto"/>
-        <w:rPr>
-          <w:rFonts w:ascii="Times New Roman" w:hAnsi="Times New Roman" w:cs="Times New Roman"/>
-          <w:sz w:val="24"/>
-          <w:szCs w:val="24"/>
-        </w:rPr>
-      </w:pPr>
-    </w:p>
-    <w:p>
-      <w:pPr>
-        <w:spacing w:line="240" w:lineRule="auto"/>
-        <w:rPr>
-          <w:rFonts w:ascii="Times New Roman" w:hAnsi="Times New Roman" w:cs="Times New Roman"/>
-          <w:sz w:val="24"/>
-          <w:szCs w:val="24"/>
-        </w:rPr>
-      </w:pPr>
-      <w:r>
-        <w:rPr>
-          <w:rFonts w:ascii="Times New Roman" w:hAnsi="Times New Roman" w:cs="Times New Roman"/>
-          <w:sz w:val="24"/>
-          <w:szCs w:val="24"/>
-        </w:rPr>
-        <w:t xml:space="preserve">Testing </w:t>
-      </w:r>
-    </w:p>
-    <w:p>
-      <w:pPr>
-        <w:spacing w:line="240" w:lineRule="auto"/>
-        <w:rPr>
-          <w:rFonts w:ascii="Times New Roman" w:hAnsi="Times New Roman" w:cs="Times New Roman"/>
-          <w:sz w:val="24"/>
-          <w:szCs w:val="24"/>
-        </w:rPr>
-      </w:pPr>
-    </w:p>
-    <w:p>
-      <w:pPr>
-        <w:spacing w:line="240" w:lineRule="auto"/>
+        <w:t>.</w:t>
+      </w:r>
+    </w:p>
+    <w:p>
+      <w:pPr>
+        <w:pStyle w:val="ItalicizedText"/>
+        <w:spacing w:line="360" w:lineRule="auto"/>
+        <w:ind w:left="0"/>
+        <w:rPr>
+          <w:rFonts w:ascii="Times New Roman" w:eastAsia="SimSun" w:hAnsi="Times New Roman" w:cs="Times New Roman"/>
+          <w:i w:val="0"/>
+          <w:iCs w:val="0"/>
+          <w:sz w:val="24"/>
+          <w:szCs w:val="24"/>
+          <w:lang w:val="en-US" w:eastAsia="zh-CN"/>
+        </w:rPr>
+      </w:pPr>
+      <w:r>
+        <w:rPr>
+          <w:rFonts w:ascii="Times New Roman" w:eastAsia="SimSun" w:hAnsi="Times New Roman" w:cs="Times New Roman"/>
+          <w:i w:val="0"/>
+          <w:sz w:val="24"/>
+          <w:szCs w:val="24"/>
+          <w:lang w:val="en-US" w:eastAsia="zh-CN"/>
+        </w:rPr>
+        <w:t>.</w:t>
+      </w:r>
+      <w:r>
+        <w:rPr>
+          <w:rFonts w:ascii="Times New Roman" w:eastAsia="SimSun" w:hAnsi="Times New Roman" w:cs="Times New Roman"/>
+          <w:i w:val="0"/>
+          <w:iCs w:val="0"/>
+          <w:sz w:val="24"/>
+          <w:szCs w:val="24"/>
+          <w:lang w:val="en-US" w:eastAsia="zh-CN"/>
+        </w:rPr>
+        <w:t xml:space="preserve"> </w:t>
+      </w:r>
+    </w:p>
+    <w:p>
+      <w:pPr>
+        <w:spacing w:line="360" w:lineRule="auto"/>
+        <w:rPr>
+          <w:rFonts w:ascii="Times New Roman" w:hAnsi="Times New Roman" w:cs="Times New Roman"/>
+          <w:i/>
+          <w:sz w:val="24"/>
+          <w:szCs w:val="24"/>
+        </w:rPr>
+      </w:pPr>
+    </w:p>
+    <w:p>
+      <w:pPr>
+        <w:spacing w:line="360" w:lineRule="auto"/>
+        <w:rPr>
+          <w:rFonts w:ascii="Times New Roman" w:hAnsi="Times New Roman" w:cs="Times New Roman"/>
+          <w:sz w:val="24"/>
+          <w:szCs w:val="24"/>
+        </w:rPr>
+      </w:pPr>
+    </w:p>
+    <w:p>
+      <w:pPr>
+        <w:spacing w:line="360" w:lineRule="auto"/>
         <w:rPr>
           <w:rFonts w:ascii="Times New Roman" w:hAnsi="Times New Roman" w:cs="Times New Roman"/>
           <w:sz w:val="24"/>
@@ -561,7 +776,7 @@
     </w:p>
     <w:p>
       <w:pPr>
-        <w:spacing w:line="240" w:lineRule="auto"/>
+        <w:spacing w:line="360" w:lineRule="auto"/>
         <w:rPr>
           <w:rFonts w:ascii="Times New Roman" w:hAnsi="Times New Roman" w:cs="Times New Roman"/>
           <w:sz w:val="24"/>
@@ -576,7 +791,7 @@
         </w:rPr>
         <w:t xml:space="preserve">IMC’s prototype is being delivered as a web portal </w:t>
       </w:r>
-      <w:hyperlink r:id="rId4" w:history="1">
+      <w:hyperlink r:id="rId5" w:history="1">
         <w:r>
           <w:rPr>
             <w:rStyle w:val="Hyperlink"/>
@@ -595,25 +810,23 @@
         </w:rPr>
         <w:t xml:space="preserve"> and associated artifacts located in a </w:t>
       </w:r>
-      <w:proofErr w:type="spellStart"/>
-      <w:r>
-        <w:rPr>
-          <w:rFonts w:ascii="Times New Roman" w:hAnsi="Times New Roman" w:cs="Times New Roman"/>
-          <w:sz w:val="24"/>
-          <w:szCs w:val="24"/>
-        </w:rPr>
-        <w:t>git</w:t>
-      </w:r>
-      <w:proofErr w:type="spellEnd"/>
-      <w:r>
-        <w:rPr>
-          <w:rFonts w:ascii="Times New Roman" w:hAnsi="Times New Roman" w:cs="Times New Roman"/>
-          <w:sz w:val="24"/>
-          <w:szCs w:val="24"/>
-        </w:rPr>
-        <w:t xml:space="preserve"> repository at </w:t>
-      </w:r>
-      <w:hyperlink r:id="rId5" w:history="1">
+      <w:r>
+        <w:rPr>
+          <w:rFonts w:ascii="Times New Roman" w:hAnsi="Times New Roman" w:cs="Times New Roman"/>
+          <w:sz w:val="24"/>
+          <w:szCs w:val="24"/>
+        </w:rPr>
+        <w:t>G</w:t>
+      </w:r>
+      <w:r>
+        <w:rPr>
+          <w:rFonts w:ascii="Times New Roman" w:hAnsi="Times New Roman" w:cs="Times New Roman"/>
+          <w:sz w:val="24"/>
+          <w:szCs w:val="24"/>
+        </w:rPr>
+        <w:t xml:space="preserve">it repository at </w:t>
+      </w:r>
+      <w:hyperlink r:id="rId6" w:history="1">
         <w:r>
           <w:rPr>
             <w:rStyle w:val="Hyperlink"/>
@@ -633,26 +846,6 @@
         <w:t xml:space="preserve"> </w:t>
       </w:r>
     </w:p>
-    <w:p>
-      <w:pPr>
-        <w:spacing w:line="240" w:lineRule="auto"/>
-        <w:rPr>
-          <w:rFonts w:ascii="Times New Roman" w:hAnsi="Times New Roman" w:cs="Times New Roman"/>
-          <w:sz w:val="24"/>
-          <w:szCs w:val="24"/>
-        </w:rPr>
-      </w:pPr>
-    </w:p>
-    <w:p>
-      <w:pPr>
-        <w:spacing w:line="240" w:lineRule="auto"/>
-        <w:rPr>
-          <w:rFonts w:ascii="Times New Roman" w:hAnsi="Times New Roman" w:cs="Times New Roman"/>
-          <w:sz w:val="24"/>
-          <w:szCs w:val="24"/>
-        </w:rPr>
-      </w:pPr>
-    </w:p>
     <w:sectPr>
       <w:pgSz w:w="12240" w:h="15840"/>
       <w:pgMar w:top="1440" w:right="1440" w:bottom="1440" w:left="1440" w:header="720" w:footer="720" w:gutter="0"/>
@@ -661,6 +854,128 @@
     </w:sectPr>
   </w:body>
 </w:document>
+</file>
+
+<file path=word/numbering.xml><?xml version="1.0" encoding="utf-8"?>
+<w:numbering xmlns:ve="http://schemas.openxmlformats.org/markup-compatibility/2006" xmlns:o="urn:schemas-microsoft-com:office:office" xmlns:r="http://schemas.openxmlformats.org/officeDocument/2006/relationships" xmlns:m="http://schemas.openxmlformats.org/officeDocument/2006/math" xmlns:v="urn:schemas-microsoft-com:vml" xmlns:wp="http://schemas.openxmlformats.org/drawingml/2006/wordprocessingDrawing" xmlns:w10="urn:schemas-microsoft-com:office:word" xmlns:w="http://schemas.openxmlformats.org/wordprocessingml/2006/main" xmlns:wne="http://schemas.microsoft.com/office/word/2006/wordml">
+  <w:abstractNum w:abstractNumId="0">
+    <w:nsid w:val="797663D5"/>
+    <w:multiLevelType w:val="hybridMultilevel"/>
+    <w:tmpl w:val="B04846A4"/>
+    <w:lvl w:ilvl="0" w:tplc="8C08AF42">
+      <w:start w:val="1"/>
+      <w:numFmt w:val="bullet"/>
+      <w:pStyle w:val="Bullet"/>
+      <w:lvlText w:val=""/>
+      <w:lvlJc w:val="left"/>
+      <w:pPr>
+        <w:ind w:left="1080" w:hanging="360"/>
+      </w:pPr>
+      <w:rPr>
+        <w:rFonts w:ascii="Wingdings" w:hAnsi="Wingdings" w:hint="default"/>
+      </w:rPr>
+    </w:lvl>
+    <w:lvl w:ilvl="1" w:tplc="04090003">
+      <w:start w:val="1"/>
+      <w:numFmt w:val="bullet"/>
+      <w:lvlText w:val="o"/>
+      <w:lvlJc w:val="left"/>
+      <w:pPr>
+        <w:ind w:left="1800" w:hanging="360"/>
+      </w:pPr>
+      <w:rPr>
+        <w:rFonts w:ascii="Courier New" w:hAnsi="Courier New" w:hint="default"/>
+      </w:rPr>
+    </w:lvl>
+    <w:lvl w:ilvl="2" w:tplc="04090005">
+      <w:start w:val="1"/>
+      <w:numFmt w:val="bullet"/>
+      <w:lvlText w:val=""/>
+      <w:lvlJc w:val="left"/>
+      <w:pPr>
+        <w:ind w:left="2520" w:hanging="360"/>
+      </w:pPr>
+      <w:rPr>
+        <w:rFonts w:ascii="Wingdings" w:hAnsi="Wingdings" w:hint="default"/>
+      </w:rPr>
+    </w:lvl>
+    <w:lvl w:ilvl="3" w:tplc="04090001">
+      <w:start w:val="1"/>
+      <w:numFmt w:val="bullet"/>
+      <w:lvlText w:val=""/>
+      <w:lvlJc w:val="left"/>
+      <w:pPr>
+        <w:ind w:left="3240" w:hanging="360"/>
+      </w:pPr>
+      <w:rPr>
+        <w:rFonts w:ascii="Symbol" w:hAnsi="Symbol" w:hint="default"/>
+      </w:rPr>
+    </w:lvl>
+    <w:lvl w:ilvl="4" w:tplc="04090003">
+      <w:start w:val="1"/>
+      <w:numFmt w:val="bullet"/>
+      <w:lvlText w:val="o"/>
+      <w:lvlJc w:val="left"/>
+      <w:pPr>
+        <w:ind w:left="3960" w:hanging="360"/>
+      </w:pPr>
+      <w:rPr>
+        <w:rFonts w:ascii="Courier New" w:hAnsi="Courier New" w:hint="default"/>
+      </w:rPr>
+    </w:lvl>
+    <w:lvl w:ilvl="5" w:tplc="04090005">
+      <w:start w:val="1"/>
+      <w:numFmt w:val="bullet"/>
+      <w:lvlText w:val=""/>
+      <w:lvlJc w:val="left"/>
+      <w:pPr>
+        <w:ind w:left="4680" w:hanging="360"/>
+      </w:pPr>
+      <w:rPr>
+        <w:rFonts w:ascii="Wingdings" w:hAnsi="Wingdings" w:hint="default"/>
+      </w:rPr>
+    </w:lvl>
+    <w:lvl w:ilvl="6" w:tplc="04090001">
+      <w:start w:val="1"/>
+      <w:numFmt w:val="bullet"/>
+      <w:lvlText w:val=""/>
+      <w:lvlJc w:val="left"/>
+      <w:pPr>
+        <w:ind w:left="5400" w:hanging="360"/>
+      </w:pPr>
+      <w:rPr>
+        <w:rFonts w:ascii="Symbol" w:hAnsi="Symbol" w:hint="default"/>
+      </w:rPr>
+    </w:lvl>
+    <w:lvl w:ilvl="7" w:tplc="04090003">
+      <w:start w:val="1"/>
+      <w:numFmt w:val="bullet"/>
+      <w:lvlText w:val="o"/>
+      <w:lvlJc w:val="left"/>
+      <w:pPr>
+        <w:ind w:left="6120" w:hanging="360"/>
+      </w:pPr>
+      <w:rPr>
+        <w:rFonts w:ascii="Courier New" w:hAnsi="Courier New" w:hint="default"/>
+      </w:rPr>
+    </w:lvl>
+    <w:lvl w:ilvl="8" w:tplc="04090005">
+      <w:start w:val="1"/>
+      <w:numFmt w:val="bullet"/>
+      <w:lvlText w:val=""/>
+      <w:lvlJc w:val="left"/>
+      <w:pPr>
+        <w:ind w:left="6840" w:hanging="360"/>
+      </w:pPr>
+      <w:rPr>
+        <w:rFonts w:ascii="Wingdings" w:hAnsi="Wingdings" w:hint="default"/>
+      </w:rPr>
+    </w:lvl>
+  </w:abstractNum>
+  <w:num w:numId="1">
+    <w:abstractNumId w:val="0"/>
+  </w:num>
+</w:numbering>
 </file>
 
 <file path=word/styles.xml><?xml version="1.0" encoding="utf-8"?>
@@ -890,6 +1205,43 @@
     <w:rPr>
       <w:color w:val="0000FF" w:themeColor="hyperlink"/>
       <w:u w:val="single"/>
+    </w:rPr>
+  </w:style>
+  <w:style w:type="paragraph" w:customStyle="1" w:styleId="ItalicizedText">
+    <w:name w:val="Italicized Text"/>
+    <w:basedOn w:val="Normal"/>
+    <w:rsid w:val="00A428AF"/>
+    <w:pPr>
+      <w:keepLines/>
+      <w:widowControl w:val="0"/>
+      <w:autoSpaceDE w:val="0"/>
+      <w:autoSpaceDN w:val="0"/>
+      <w:adjustRightInd w:val="0"/>
+      <w:spacing w:after="110" w:line="240" w:lineRule="auto"/>
+      <w:ind w:left="567"/>
+    </w:pPr>
+    <w:rPr>
+      <w:rFonts w:ascii="Arial" w:eastAsia="Times New Roman" w:hAnsi="Arial" w:cs="Arial"/>
+      <w:i/>
+      <w:iCs/>
+      <w:lang w:val="fr-FR" w:eastAsia="fr-FR"/>
+    </w:rPr>
+  </w:style>
+  <w:style w:type="paragraph" w:customStyle="1" w:styleId="Bullet">
+    <w:name w:val="Bullet"/>
+    <w:basedOn w:val="Normal"/>
+    <w:rsid w:val="00A428AF"/>
+    <w:pPr>
+      <w:numPr>
+        <w:numId w:val="1"/>
+      </w:numPr>
+      <w:spacing w:after="60" w:line="240" w:lineRule="auto"/>
+      <w:ind w:left="720"/>
+    </w:pPr>
+    <w:rPr>
+      <w:rFonts w:ascii="Times New Roman" w:eastAsia="Times New Roman" w:hAnsi="Times New Roman" w:cs="Times New Roman"/>
+      <w:sz w:val="24"/>
+      <w:szCs w:val="24"/>
     </w:rPr>
   </w:style>
 </w:styles>

</xml_diff>

<commit_message>
EIGHTEENF-5 : UI section
EIGHTEENF-5 : Added user interface design section
</commit_message>
<xml_diff>
--- a/documentation/scrum_process/IMC 18F Prototype Approach.docx
+++ b/documentation/scrum_process/IMC 18F Prototype Approach.docx
@@ -4,7 +4,8 @@
   <w:body>
     <w:p>
       <w:pPr>
-        <w:spacing w:line="240" w:lineRule="auto"/>
+        <w:spacing w:line="360" w:lineRule="auto"/>
+        <w:jc w:val="both"/>
         <w:rPr>
           <w:rFonts w:ascii="Times New Roman" w:hAnsi="Times New Roman" w:cs="Times New Roman"/>
           <w:sz w:val="24"/>
@@ -22,7 +23,8 @@
     </w:p>
     <w:p>
       <w:pPr>
-        <w:spacing w:line="240" w:lineRule="auto"/>
+        <w:spacing w:line="360" w:lineRule="auto"/>
+        <w:jc w:val="both"/>
         <w:rPr>
           <w:rFonts w:ascii="Times New Roman" w:hAnsi="Times New Roman" w:cs="Times New Roman"/>
           <w:sz w:val="24"/>
@@ -44,134 +46,15 @@
           <w:sz w:val="24"/>
           <w:szCs w:val="24"/>
         </w:rPr>
-        <w:t xml:space="preserve">is a large company founded in 1981 with headquarters in Reston, Virginia. IMC has proudly served the Federal government and private sector for more than 34 years, applying information technology to </w:t>
-      </w:r>
-      <w:r>
-        <w:rPr>
-          <w:rFonts w:ascii="Times New Roman" w:hAnsi="Times New Roman" w:cs="Times New Roman"/>
-          <w:sz w:val="24"/>
-          <w:szCs w:val="24"/>
-        </w:rPr>
-        <w:t xml:space="preserve">develop, </w:t>
-      </w:r>
-      <w:r>
-        <w:rPr>
-          <w:rFonts w:ascii="Times New Roman" w:hAnsi="Times New Roman" w:cs="Times New Roman"/>
-          <w:sz w:val="24"/>
-          <w:szCs w:val="24"/>
-        </w:rPr>
-        <w:t>automate</w:t>
-      </w:r>
-      <w:r>
-        <w:rPr>
-          <w:rFonts w:ascii="Times New Roman" w:hAnsi="Times New Roman" w:cs="Times New Roman"/>
-          <w:sz w:val="24"/>
-          <w:szCs w:val="24"/>
-        </w:rPr>
-        <w:t>,</w:t>
-      </w:r>
-      <w:r>
-        <w:rPr>
-          <w:rFonts w:ascii="Times New Roman" w:hAnsi="Times New Roman" w:cs="Times New Roman"/>
-          <w:sz w:val="24"/>
-          <w:szCs w:val="24"/>
-        </w:rPr>
-        <w:t xml:space="preserve"> and improve mission critical business processes, </w:t>
-      </w:r>
-      <w:r>
-        <w:rPr>
-          <w:rFonts w:ascii="Times New Roman" w:hAnsi="Times New Roman" w:cs="Times New Roman"/>
-          <w:sz w:val="24"/>
-          <w:szCs w:val="24"/>
-        </w:rPr>
-        <w:t xml:space="preserve">especially enterprise content management systems, </w:t>
-      </w:r>
-      <w:r>
-        <w:rPr>
-          <w:rFonts w:ascii="Times New Roman" w:hAnsi="Times New Roman" w:cs="Times New Roman"/>
-          <w:sz w:val="24"/>
-          <w:szCs w:val="24"/>
-        </w:rPr>
-        <w:t xml:space="preserve">as well as back office support systems. </w:t>
-      </w:r>
-      <w:r>
-        <w:rPr>
-          <w:rFonts w:ascii="Times New Roman" w:hAnsi="Times New Roman" w:cs="Times New Roman"/>
-          <w:sz w:val="24"/>
-          <w:szCs w:val="24"/>
-        </w:rPr>
-        <w:t>IMC has developed large and small projects using waterfall, agile, or hybrid processes as required by our clients. We have</w:t>
-      </w:r>
-      <w:r>
-        <w:rPr>
-          <w:rFonts w:ascii="Times New Roman" w:hAnsi="Times New Roman" w:cs="Times New Roman"/>
-          <w:sz w:val="24"/>
-          <w:szCs w:val="24"/>
-        </w:rPr>
-        <w:t xml:space="preserve"> mature</w:t>
-      </w:r>
-      <w:r>
-        <w:rPr>
-          <w:rFonts w:ascii="Times New Roman" w:hAnsi="Times New Roman" w:cs="Times New Roman"/>
-          <w:sz w:val="24"/>
-          <w:szCs w:val="24"/>
-        </w:rPr>
-        <w:t>d</w:t>
-      </w:r>
-      <w:r>
-        <w:rPr>
-          <w:rFonts w:ascii="Times New Roman" w:hAnsi="Times New Roman" w:cs="Times New Roman"/>
-          <w:sz w:val="24"/>
-          <w:szCs w:val="24"/>
-        </w:rPr>
-        <w:t xml:space="preserve"> our processes and delivery options as the industry has evolved. </w:t>
-      </w:r>
-      <w:r>
-        <w:rPr>
-          <w:rFonts w:ascii="Times New Roman" w:hAnsi="Times New Roman" w:cs="Times New Roman"/>
-          <w:sz w:val="24"/>
-          <w:szCs w:val="24"/>
-        </w:rPr>
-        <w:t xml:space="preserve">We have operated in client and IMC hosted environments, </w:t>
-      </w:r>
-      <w:r>
-        <w:rPr>
-          <w:rFonts w:ascii="Times New Roman" w:hAnsi="Times New Roman" w:cs="Times New Roman"/>
-          <w:sz w:val="24"/>
-          <w:szCs w:val="24"/>
-        </w:rPr>
-        <w:t xml:space="preserve">and now </w:t>
-      </w:r>
-      <w:r>
-        <w:rPr>
-          <w:rFonts w:ascii="Times New Roman" w:hAnsi="Times New Roman" w:cs="Times New Roman"/>
-          <w:sz w:val="24"/>
-          <w:szCs w:val="24"/>
-        </w:rPr>
-        <w:t xml:space="preserve">also operate </w:t>
-      </w:r>
-      <w:r>
-        <w:rPr>
-          <w:rFonts w:ascii="Times New Roman" w:hAnsi="Times New Roman" w:cs="Times New Roman"/>
-          <w:sz w:val="24"/>
-          <w:szCs w:val="24"/>
-        </w:rPr>
-        <w:t xml:space="preserve">in the public cloud as an </w:t>
-      </w:r>
-      <w:r>
-        <w:rPr>
-          <w:rFonts w:ascii="Times New Roman" w:hAnsi="Times New Roman" w:cs="Times New Roman"/>
-          <w:sz w:val="24"/>
-          <w:szCs w:val="24"/>
-        </w:rPr>
-        <w:t xml:space="preserve">Amazon Web Services (AWS) consulting partner. </w:t>
+        <w:t xml:space="preserve">is a large company founded in 1981 with headquarters in Reston, Virginia. IMC has proudly served the Federal government and private sector for more than 34 years, applying information technology to develop, automate, and improve mission critical business processes, especially enterprise content management systems, as well as back office support systems. IMC has developed large and small projects using waterfall, agile, or hybrid processes as required by our clients. We have matured our processes and delivery options as the industry has evolved. We have operated in client and IMC hosted environments, and now also operate in the public cloud as an Amazon Web Services (AWS) consulting partner. </w:t>
       </w:r>
       <w:bookmarkStart w:id="0" w:name="_GoBack"/>
       <w:bookmarkEnd w:id="0"/>
     </w:p>
     <w:p>
       <w:pPr>
-        <w:spacing w:line="240" w:lineRule="auto"/>
+        <w:spacing w:line="360" w:lineRule="auto"/>
+        <w:jc w:val="both"/>
         <w:rPr>
           <w:rFonts w:ascii="Times New Roman" w:hAnsi="Times New Roman" w:cs="Times New Roman"/>
           <w:sz w:val="24"/>
@@ -189,7 +72,8 @@
     </w:p>
     <w:p>
       <w:pPr>
-        <w:spacing w:line="240" w:lineRule="auto"/>
+        <w:spacing w:line="360" w:lineRule="auto"/>
+        <w:jc w:val="both"/>
         <w:rPr>
           <w:rFonts w:ascii="Times New Roman" w:hAnsi="Times New Roman" w:cs="Times New Roman"/>
           <w:sz w:val="24"/>
@@ -207,49 +91,359 @@
     </w:p>
     <w:p>
       <w:pPr>
-        <w:spacing w:line="240" w:lineRule="auto"/>
-        <w:rPr>
-          <w:rFonts w:ascii="Times New Roman" w:hAnsi="Times New Roman" w:cs="Times New Roman"/>
-          <w:sz w:val="24"/>
-          <w:szCs w:val="24"/>
-        </w:rPr>
-      </w:pPr>
-    </w:p>
-    <w:p>
-      <w:pPr>
-        <w:spacing w:line="240" w:lineRule="auto"/>
-        <w:rPr>
-          <w:rFonts w:ascii="Times New Roman" w:hAnsi="Times New Roman" w:cs="Times New Roman"/>
-          <w:sz w:val="24"/>
-          <w:szCs w:val="24"/>
-        </w:rPr>
-      </w:pPr>
-      <w:r>
-        <w:rPr>
-          <w:rFonts w:ascii="Times New Roman" w:hAnsi="Times New Roman" w:cs="Times New Roman"/>
-          <w:sz w:val="24"/>
-          <w:szCs w:val="24"/>
-        </w:rPr>
-        <w:t xml:space="preserve">Define </w:t>
-      </w:r>
-      <w:r>
-        <w:rPr>
-          <w:rFonts w:ascii="Times New Roman" w:hAnsi="Times New Roman" w:cs="Times New Roman"/>
-          <w:sz w:val="24"/>
-          <w:szCs w:val="24"/>
-        </w:rPr>
-        <w:t>User Stories</w:t>
-      </w:r>
-    </w:p>
-    <w:p>
-      <w:pPr>
-        <w:spacing w:line="240" w:lineRule="auto"/>
-        <w:rPr>
-          <w:rFonts w:ascii="Times New Roman" w:hAnsi="Times New Roman" w:cs="Times New Roman"/>
-          <w:sz w:val="24"/>
-          <w:szCs w:val="24"/>
-        </w:rPr>
-      </w:pPr>
+        <w:spacing w:line="360" w:lineRule="auto"/>
+        <w:jc w:val="both"/>
+        <w:rPr>
+          <w:rFonts w:ascii="Times New Roman" w:hAnsi="Times New Roman" w:cs="Times New Roman"/>
+          <w:sz w:val="24"/>
+          <w:szCs w:val="24"/>
+        </w:rPr>
+      </w:pPr>
+      <w:r>
+        <w:rPr>
+          <w:rFonts w:ascii="Times New Roman" w:hAnsi="Times New Roman" w:cs="Times New Roman"/>
+          <w:sz w:val="24"/>
+          <w:szCs w:val="24"/>
+        </w:rPr>
+        <w:t>Development Methodology (Agile Methodology)</w:t>
+      </w:r>
+    </w:p>
+    <w:p>
+      <w:pPr>
+        <w:pStyle w:val="BodyText"/>
+        <w:spacing w:line="360" w:lineRule="auto"/>
+      </w:pPr>
+      <w:r>
+        <w:t xml:space="preserve">IMC follows proven </w:t>
+      </w:r>
+      <w:proofErr w:type="spellStart"/>
+      <w:r>
+        <w:t>DevOps</w:t>
+      </w:r>
+      <w:proofErr w:type="spellEnd"/>
+      <w:r>
+        <w:t xml:space="preserve"> industry best practices to remove the friction between developing and releasing code. Our goal is to deploy a fully tested and fully functional version of each application at a moment’s notice, with the ability to roll quickly back to a previous version.</w:t>
+      </w:r>
+    </w:p>
+    <w:p>
+      <w:pPr>
+        <w:pStyle w:val="BodyText"/>
+        <w:spacing w:line="360" w:lineRule="auto"/>
+      </w:pPr>
+      <w:r>
+        <w:t xml:space="preserve">Our automated delivery process begins with continuous integration. We require developers to integrate code into a shared repository several times a day and enforce the frequency of code check-in. The continuous integration server verifies each check-in through an automated build, allowing teams to detect problems early. Following the Agile practice of continuous testing, we also run a suite of automated regression and unit tests at every build. This allows us to find regression or integration issues early before they become technical debt or buried under hundreds of other code changes. If the build or tests fail, we fix the build immediately. When a check-in breaks the build, the </w:t>
+      </w:r>
+      <w:r>
+        <w:lastRenderedPageBreak/>
+        <w:t>team’s foremost responsibility is to figure out why and correct the issue. Continuous integration and testing not only improve the quality of the system, but also provide the added benefit of informing the Product Owner if a particular version is deployable.</w:t>
+      </w:r>
+    </w:p>
+    <w:p>
+      <w:pPr>
+        <w:pStyle w:val="BodyText"/>
+        <w:spacing w:line="360" w:lineRule="auto"/>
+      </w:pPr>
+      <w:r>
+        <w:t xml:space="preserve">Technology Infrastructure &amp; </w:t>
+      </w:r>
+      <w:r>
+        <w:t xml:space="preserve">Architecture </w:t>
+      </w:r>
+    </w:p>
+    <w:p>
+      <w:pPr>
+        <w:spacing w:line="360" w:lineRule="auto"/>
+        <w:jc w:val="both"/>
+        <w:rPr>
+          <w:rFonts w:ascii="Times New Roman" w:hAnsi="Times New Roman" w:cs="Times New Roman"/>
+          <w:sz w:val="24"/>
+          <w:szCs w:val="24"/>
+        </w:rPr>
+      </w:pPr>
+      <w:r>
+        <w:rPr>
+          <w:rFonts w:ascii="Times New Roman" w:hAnsi="Times New Roman" w:cs="Times New Roman"/>
+          <w:sz w:val="24"/>
+          <w:szCs w:val="24"/>
+        </w:rPr>
+        <w:t xml:space="preserve">IMC </w:t>
+      </w:r>
+      <w:r>
+        <w:rPr>
+          <w:rFonts w:ascii="Times New Roman" w:hAnsi="Times New Roman" w:cs="Times New Roman"/>
+          <w:sz w:val="24"/>
+          <w:szCs w:val="24"/>
+        </w:rPr>
+        <w:t>used</w:t>
+      </w:r>
+      <w:r>
+        <w:rPr>
+          <w:rFonts w:ascii="Times New Roman" w:hAnsi="Times New Roman" w:cs="Times New Roman"/>
+          <w:sz w:val="24"/>
+          <w:szCs w:val="24"/>
+        </w:rPr>
+        <w:t xml:space="preserve"> an Amazon Web Services (AWS) EC2 instance as base infrastructure to deploy the prototype. Infrastructure level security controls including </w:t>
+      </w:r>
+      <w:proofErr w:type="spellStart"/>
+      <w:r>
+        <w:rPr>
+          <w:rFonts w:ascii="Times New Roman" w:hAnsi="Times New Roman" w:cs="Times New Roman"/>
+          <w:sz w:val="24"/>
+          <w:szCs w:val="24"/>
+        </w:rPr>
+        <w:t>FedRAMP</w:t>
+      </w:r>
+      <w:proofErr w:type="spellEnd"/>
+      <w:r>
+        <w:rPr>
+          <w:rFonts w:ascii="Times New Roman" w:hAnsi="Times New Roman" w:cs="Times New Roman"/>
+          <w:sz w:val="24"/>
+          <w:szCs w:val="24"/>
+        </w:rPr>
+        <w:t xml:space="preserve"> and FISMA </w:t>
+      </w:r>
+      <w:r>
+        <w:rPr>
+          <w:rFonts w:ascii="Times New Roman" w:hAnsi="Times New Roman" w:cs="Times New Roman"/>
+          <w:sz w:val="24"/>
+          <w:szCs w:val="24"/>
+        </w:rPr>
+        <w:t>were</w:t>
+      </w:r>
+      <w:r>
+        <w:rPr>
+          <w:rFonts w:ascii="Times New Roman" w:hAnsi="Times New Roman" w:cs="Times New Roman"/>
+          <w:sz w:val="24"/>
+          <w:szCs w:val="24"/>
+        </w:rPr>
+        <w:t xml:space="preserve"> satisfied by AWS and IMC ensure</w:t>
+      </w:r>
+      <w:r>
+        <w:rPr>
+          <w:rFonts w:ascii="Times New Roman" w:hAnsi="Times New Roman" w:cs="Times New Roman"/>
+          <w:sz w:val="24"/>
+          <w:szCs w:val="24"/>
+        </w:rPr>
+        <w:t>d</w:t>
+      </w:r>
+      <w:r>
+        <w:rPr>
+          <w:rFonts w:ascii="Times New Roman" w:hAnsi="Times New Roman" w:cs="Times New Roman"/>
+          <w:sz w:val="24"/>
+          <w:szCs w:val="24"/>
+        </w:rPr>
+        <w:t xml:space="preserve"> application and data level security. </w:t>
+      </w:r>
+      <w:r>
+        <w:rPr>
+          <w:rFonts w:ascii="Times New Roman" w:hAnsi="Times New Roman" w:cs="Times New Roman"/>
+          <w:sz w:val="24"/>
+          <w:szCs w:val="24"/>
+        </w:rPr>
+        <w:t>The website runs on HTTPS protocol over SSL. For source code control, IMC team us</w:t>
+      </w:r>
+      <w:r>
+        <w:rPr>
+          <w:rFonts w:ascii="Times New Roman" w:hAnsi="Times New Roman" w:cs="Times New Roman"/>
+          <w:sz w:val="24"/>
+          <w:szCs w:val="24"/>
+        </w:rPr>
+        <w:t>ed</w:t>
+      </w:r>
+      <w:r>
+        <w:rPr>
+          <w:rFonts w:ascii="Times New Roman" w:hAnsi="Times New Roman" w:cs="Times New Roman"/>
+          <w:sz w:val="24"/>
+          <w:szCs w:val="24"/>
+        </w:rPr>
+        <w:t xml:space="preserve"> </w:t>
+      </w:r>
+      <w:proofErr w:type="spellStart"/>
+      <w:r>
+        <w:rPr>
+          <w:rFonts w:ascii="Times New Roman" w:hAnsi="Times New Roman" w:cs="Times New Roman"/>
+          <w:sz w:val="24"/>
+          <w:szCs w:val="24"/>
+        </w:rPr>
+        <w:t>Git</w:t>
+      </w:r>
+      <w:proofErr w:type="spellEnd"/>
+      <w:r>
+        <w:rPr>
+          <w:rFonts w:ascii="Times New Roman" w:hAnsi="Times New Roman" w:cs="Times New Roman"/>
+          <w:sz w:val="24"/>
+          <w:szCs w:val="24"/>
+        </w:rPr>
+        <w:t xml:space="preserve"> </w:t>
+      </w:r>
+      <w:r>
+        <w:rPr>
+          <w:rFonts w:ascii="Times New Roman" w:hAnsi="Times New Roman" w:cs="Times New Roman"/>
+          <w:sz w:val="24"/>
+          <w:szCs w:val="24"/>
+        </w:rPr>
+        <w:t>as the repository to deliver the code and associated artifacts to GSA. To follow IMC’s agile practices, our team use</w:t>
+      </w:r>
+      <w:r>
+        <w:rPr>
+          <w:rFonts w:ascii="Times New Roman" w:hAnsi="Times New Roman" w:cs="Times New Roman"/>
+          <w:sz w:val="24"/>
+          <w:szCs w:val="24"/>
+        </w:rPr>
+        <w:t>d</w:t>
+      </w:r>
+      <w:r>
+        <w:rPr>
+          <w:rFonts w:ascii="Times New Roman" w:hAnsi="Times New Roman" w:cs="Times New Roman"/>
+          <w:sz w:val="24"/>
+          <w:szCs w:val="24"/>
+        </w:rPr>
+        <w:t xml:space="preserve"> JIRA to log product backlog, work performed, issues found and as overall collaboration tool among the team members. IMC us</w:t>
+      </w:r>
+      <w:r>
+        <w:rPr>
+          <w:rFonts w:ascii="Times New Roman" w:hAnsi="Times New Roman" w:cs="Times New Roman"/>
+          <w:sz w:val="24"/>
+          <w:szCs w:val="24"/>
+        </w:rPr>
+        <w:t>ed</w:t>
+      </w:r>
+      <w:r>
+        <w:rPr>
+          <w:rFonts w:ascii="Times New Roman" w:hAnsi="Times New Roman" w:cs="Times New Roman"/>
+          <w:sz w:val="24"/>
+          <w:szCs w:val="24"/>
+        </w:rPr>
+        <w:t xml:space="preserve"> Zephyr as test management platform and Selenium as test automation tool. </w:t>
+      </w:r>
+      <w:r>
+        <w:rPr>
+          <w:rFonts w:ascii="Times New Roman" w:hAnsi="Times New Roman" w:cs="Times New Roman"/>
+          <w:sz w:val="24"/>
+          <w:szCs w:val="24"/>
+        </w:rPr>
+        <w:t>IMC is us</w:t>
+      </w:r>
+      <w:r>
+        <w:rPr>
+          <w:rFonts w:ascii="Times New Roman" w:hAnsi="Times New Roman" w:cs="Times New Roman"/>
+          <w:sz w:val="24"/>
+          <w:szCs w:val="24"/>
+        </w:rPr>
+        <w:t>ed</w:t>
+      </w:r>
+      <w:r>
+        <w:rPr>
+          <w:rFonts w:ascii="Times New Roman" w:hAnsi="Times New Roman" w:cs="Times New Roman"/>
+          <w:sz w:val="24"/>
+          <w:szCs w:val="24"/>
+        </w:rPr>
+        <w:t xml:space="preserve"> Jenkins and Maven for continuous integration and to execute automated tests.</w:t>
+      </w:r>
+    </w:p>
+    <w:p>
+      <w:pPr>
+        <w:spacing w:line="360" w:lineRule="auto"/>
+        <w:jc w:val="both"/>
+        <w:rPr>
+          <w:rFonts w:ascii="Times New Roman" w:hAnsi="Times New Roman" w:cs="Times New Roman"/>
+          <w:sz w:val="24"/>
+          <w:szCs w:val="24"/>
+        </w:rPr>
+      </w:pPr>
+      <w:r>
+        <w:rPr>
+          <w:rFonts w:ascii="Times New Roman" w:hAnsi="Times New Roman" w:cs="Times New Roman"/>
+          <w:sz w:val="24"/>
+          <w:szCs w:val="24"/>
+        </w:rPr>
+        <w:t>User Interface Design</w:t>
+      </w:r>
+    </w:p>
+    <w:p>
+      <w:pPr>
+        <w:spacing w:line="360" w:lineRule="auto"/>
+        <w:jc w:val="both"/>
+        <w:rPr>
+          <w:rFonts w:ascii="Times New Roman" w:hAnsi="Times New Roman" w:cs="Times New Roman"/>
+          <w:sz w:val="24"/>
+          <w:szCs w:val="24"/>
+        </w:rPr>
+      </w:pPr>
+      <w:r>
+        <w:rPr>
+          <w:rFonts w:ascii="Times New Roman" w:hAnsi="Times New Roman" w:cs="Times New Roman"/>
+          <w:sz w:val="24"/>
+          <w:szCs w:val="24"/>
+        </w:rPr>
+        <w:t xml:space="preserve">Each page was designed with the user in mind, easy-to-use navigation, menu bars and text entry for visual representation of the data.  The website is clean and simple in its design so as not to overwhelm the user and to assure the user gets to the right place in the least amount of time. Wireframes of the design were created using a web builder platform and then provided to the developers for coding and function requirements. The images were selected based on subject relevance and used to add some visual continuity to each page. The user uses the menu bar located at the top of each page to navigate the site. </w:t>
+      </w:r>
+    </w:p>
+    <w:p>
+      <w:pPr>
+        <w:spacing w:line="360" w:lineRule="auto"/>
+        <w:jc w:val="both"/>
+        <w:rPr>
+          <w:rFonts w:ascii="Times New Roman" w:hAnsi="Times New Roman" w:cs="Times New Roman"/>
+          <w:sz w:val="24"/>
+          <w:szCs w:val="24"/>
+        </w:rPr>
+      </w:pPr>
+      <w:r>
+        <w:rPr>
+          <w:rFonts w:ascii="Times New Roman" w:hAnsi="Times New Roman" w:cs="Times New Roman"/>
+          <w:sz w:val="24"/>
+          <w:szCs w:val="24"/>
+        </w:rPr>
+        <w:t>The home page welcomes the user and provides descriptive text to explain the purpose and function of the website.  Once the user has read through it they then use the main menu to select which secondary page applies to them.  Under the consumer page, the user will read text that explains the process for obtaining the data that is relevant to them by asking them to input the name of the drug they are taking and then to apply additional filters to learn the most frequent adverse effects from said drug as well as the outcomes from the adverse effect (i.e. death, hospitalization etc…)</w:t>
+      </w:r>
+      <w:r>
+        <w:rPr>
+          <w:rFonts w:ascii="Times New Roman" w:hAnsi="Times New Roman" w:cs="Times New Roman"/>
+          <w:sz w:val="24"/>
+          <w:szCs w:val="24"/>
+        </w:rPr>
+        <w:t>We created bright, clean, and easy -to -use and find buttons for generating content which is a horizontal bar graph that displays the number of records that match the drug name and the filters chosen.</w:t>
+      </w:r>
+    </w:p>
+    <w:p>
+      <w:pPr>
+        <w:spacing w:line="360" w:lineRule="auto"/>
+        <w:jc w:val="both"/>
+        <w:rPr>
+          <w:rFonts w:ascii="Times New Roman" w:hAnsi="Times New Roman" w:cs="Times New Roman"/>
+          <w:sz w:val="24"/>
+          <w:szCs w:val="24"/>
+        </w:rPr>
+      </w:pPr>
+      <w:r>
+        <w:rPr>
+          <w:rFonts w:ascii="Times New Roman" w:hAnsi="Times New Roman" w:cs="Times New Roman"/>
+          <w:sz w:val="24"/>
+          <w:szCs w:val="24"/>
+        </w:rPr>
+        <w:lastRenderedPageBreak/>
+        <w:t>Define User Stories</w:t>
+      </w:r>
+    </w:p>
+    <w:p>
+      <w:pPr>
+        <w:spacing w:line="360" w:lineRule="auto"/>
+        <w:jc w:val="both"/>
+        <w:rPr>
+          <w:rFonts w:ascii="Times New Roman" w:hAnsi="Times New Roman" w:cs="Times New Roman"/>
+          <w:sz w:val="24"/>
+          <w:szCs w:val="24"/>
+        </w:rPr>
+      </w:pPr>
+      <w:r>
+        <w:rPr>
+          <w:rFonts w:ascii="Times New Roman" w:hAnsi="Times New Roman" w:cs="Times New Roman"/>
+          <w:sz w:val="24"/>
+          <w:szCs w:val="24"/>
+        </w:rPr>
+        <w:t xml:space="preserve">IMC team has built a prototype website for 18F in Adverse Events reporting domain. </w:t>
+      </w:r>
       <w:r>
         <w:rPr>
           <w:rFonts w:ascii="Times New Roman" w:hAnsi="Times New Roman" w:cs="Times New Roman"/>
@@ -274,276 +468,102 @@
           <w:sz w:val="24"/>
           <w:szCs w:val="24"/>
         </w:rPr>
-        <w:t xml:space="preserve"> seriousness and outcome. </w:t>
-      </w:r>
-    </w:p>
-    <w:p>
-      <w:pPr>
-        <w:spacing w:line="240" w:lineRule="auto"/>
-        <w:rPr>
-          <w:rFonts w:ascii="Times New Roman" w:hAnsi="Times New Roman" w:cs="Times New Roman"/>
-          <w:sz w:val="24"/>
-          <w:szCs w:val="24"/>
-        </w:rPr>
-      </w:pPr>
-    </w:p>
-    <w:p>
-      <w:pPr>
-        <w:spacing w:line="240" w:lineRule="auto"/>
-        <w:rPr>
-          <w:rFonts w:ascii="Times New Roman" w:hAnsi="Times New Roman" w:cs="Times New Roman"/>
-          <w:sz w:val="24"/>
-          <w:szCs w:val="24"/>
-        </w:rPr>
-      </w:pPr>
-      <w:r>
-        <w:rPr>
-          <w:rFonts w:ascii="Times New Roman" w:hAnsi="Times New Roman" w:cs="Times New Roman"/>
-          <w:sz w:val="24"/>
-          <w:szCs w:val="24"/>
-        </w:rPr>
-        <w:t xml:space="preserve">Technology Infrastructure &amp; </w:t>
-      </w:r>
-      <w:r>
-        <w:rPr>
-          <w:rFonts w:ascii="Times New Roman" w:hAnsi="Times New Roman" w:cs="Times New Roman"/>
-          <w:sz w:val="24"/>
-          <w:szCs w:val="24"/>
-        </w:rPr>
-        <w:t>Architecture (</w:t>
-      </w:r>
-      <w:r>
-        <w:rPr>
-          <w:rFonts w:ascii="Times New Roman" w:hAnsi="Times New Roman" w:cs="Times New Roman"/>
-          <w:sz w:val="24"/>
-          <w:szCs w:val="24"/>
-        </w:rPr>
-        <w:t>Atul)</w:t>
-      </w:r>
-    </w:p>
-    <w:p>
-      <w:pPr>
-        <w:spacing w:line="240" w:lineRule="auto"/>
-        <w:rPr>
-          <w:rFonts w:ascii="Times New Roman" w:hAnsi="Times New Roman" w:cs="Times New Roman"/>
-          <w:sz w:val="24"/>
-          <w:szCs w:val="24"/>
-        </w:rPr>
-      </w:pPr>
-      <w:r>
-        <w:rPr>
-          <w:rFonts w:ascii="Times New Roman" w:hAnsi="Times New Roman" w:cs="Times New Roman"/>
-          <w:sz w:val="24"/>
-          <w:szCs w:val="24"/>
-        </w:rPr>
-        <w:t xml:space="preserve">IMC is using an Amazon Web Services (AWS) EC2 instance as base infrastructure to deploy the prototype. Infrastructure level security controls including </w:t>
+        <w:t xml:space="preserve"> seriousness and outcome. The user can indicate significance of the event by selecting either serious or non-serious. Next, the user can choose an outcome from the options provided and then click on generate graph. The graph is automatically updated based on the filters chosen. </w:t>
+      </w:r>
+    </w:p>
+    <w:p>
+      <w:pPr>
+        <w:spacing w:line="360" w:lineRule="auto"/>
+        <w:jc w:val="both"/>
+        <w:rPr>
+          <w:rFonts w:ascii="Times New Roman" w:hAnsi="Times New Roman" w:cs="Times New Roman"/>
+          <w:sz w:val="24"/>
+          <w:szCs w:val="24"/>
+        </w:rPr>
+      </w:pPr>
+      <w:r>
+        <w:rPr>
+          <w:rFonts w:ascii="Times New Roman" w:hAnsi="Times New Roman" w:cs="Times New Roman"/>
+          <w:sz w:val="24"/>
+          <w:szCs w:val="24"/>
+        </w:rPr>
+        <w:t xml:space="preserve">Testing </w:t>
+      </w:r>
+    </w:p>
+    <w:p>
+      <w:pPr>
+        <w:pStyle w:val="BodyText"/>
+        <w:spacing w:line="360" w:lineRule="auto"/>
+      </w:pPr>
+      <w:r>
+        <w:t xml:space="preserve">An Agile development and test methodology </w:t>
+      </w:r>
+      <w:r>
+        <w:t>was</w:t>
+      </w:r>
+      <w:r>
+        <w:t xml:space="preserve"> followed to create Epics from the Use Cases.  The Epics </w:t>
+      </w:r>
+      <w:r>
+        <w:t>were</w:t>
+      </w:r>
+      <w:r>
+        <w:t xml:space="preserve"> used to create User Stories. Testers </w:t>
+      </w:r>
+      <w:r>
+        <w:t>used</w:t>
+      </w:r>
+      <w:r>
+        <w:t xml:space="preserve"> the User Stories to generate test cases. All the test cases </w:t>
+      </w:r>
+      <w:r>
+        <w:t>wer</w:t>
+      </w:r>
+      <w:r>
+        <w:t>e linked to the user stories to keep traceability.</w:t>
+      </w:r>
+      <w:r>
+        <w:t xml:space="preserve"> </w:t>
+      </w:r>
+      <w:r>
+        <w:t>Unit, functional, system, integration</w:t>
+      </w:r>
+      <w:r>
+        <w:t xml:space="preserve"> and</w:t>
+      </w:r>
+      <w:r>
+        <w:t xml:space="preserve"> regression testing </w:t>
+      </w:r>
+      <w:r>
+        <w:t>were</w:t>
+      </w:r>
+      <w:r>
+        <w:t xml:space="preserve"> performed. </w:t>
+      </w:r>
+      <w:r>
+        <w:t xml:space="preserve">The User Stories used for test case development will be stored in JIRA </w:t>
       </w:r>
       <w:proofErr w:type="spellStart"/>
       <w:r>
-        <w:rPr>
-          <w:rFonts w:ascii="Times New Roman" w:hAnsi="Times New Roman" w:cs="Times New Roman"/>
-          <w:sz w:val="24"/>
-          <w:szCs w:val="24"/>
-        </w:rPr>
-        <w:t>FedRAMP</w:t>
+        <w:t>GreenHopper</w:t>
       </w:r>
       <w:proofErr w:type="spellEnd"/>
       <w:r>
-        <w:rPr>
-          <w:rFonts w:ascii="Times New Roman" w:hAnsi="Times New Roman" w:cs="Times New Roman"/>
-          <w:sz w:val="24"/>
-          <w:szCs w:val="24"/>
-        </w:rPr>
-        <w:t xml:space="preserve"> and FISMA are satisfied by AWS and IMC ensures application and data level security. For source code control, IMC team is using </w:t>
+        <w:t xml:space="preserve">. Zephyr, a JIRA plug in tool was used for test case development and execution. The manual tests performed during the sprint were automated with Selenium. Defects were be tracked in </w:t>
       </w:r>
       <w:proofErr w:type="spellStart"/>
       <w:r>
-        <w:rPr>
-          <w:rFonts w:ascii="Times New Roman" w:hAnsi="Times New Roman" w:cs="Times New Roman"/>
-          <w:sz w:val="24"/>
-          <w:szCs w:val="24"/>
-        </w:rPr>
-        <w:t>github</w:t>
+        <w:t>Jira</w:t>
       </w:r>
       <w:proofErr w:type="spellEnd"/>
       <w:r>
-        <w:rPr>
-          <w:rFonts w:ascii="Times New Roman" w:hAnsi="Times New Roman" w:cs="Times New Roman"/>
-          <w:sz w:val="24"/>
-          <w:szCs w:val="24"/>
-        </w:rPr>
-        <w:t xml:space="preserve"> as the repository to deliver the code and associated artifacts to GSA. To follow IMC’s agile practices, our team uses JIRA to log product backlog, work performed, issues found and as overall collaboration tool among the team members. IMC is using Zephyr as test management platform and Selenium as test automation tool. The application is built on MVC architecture with JSP as front end and Java code for business logic. </w:t>
-      </w:r>
-    </w:p>
-    <w:p>
-      <w:pPr>
-        <w:spacing w:line="240" w:lineRule="auto"/>
-        <w:rPr>
-          <w:rFonts w:ascii="Times New Roman" w:hAnsi="Times New Roman" w:cs="Times New Roman"/>
-          <w:sz w:val="24"/>
-          <w:szCs w:val="24"/>
-        </w:rPr>
-      </w:pPr>
-    </w:p>
-    <w:p>
-      <w:pPr>
-        <w:spacing w:line="240" w:lineRule="auto"/>
-        <w:rPr>
-          <w:rFonts w:ascii="Times New Roman" w:hAnsi="Times New Roman" w:cs="Times New Roman"/>
-          <w:sz w:val="24"/>
-          <w:szCs w:val="24"/>
-        </w:rPr>
-      </w:pPr>
-    </w:p>
-    <w:p>
-      <w:pPr>
-        <w:spacing w:line="240" w:lineRule="auto"/>
-        <w:rPr>
-          <w:rFonts w:ascii="Times New Roman" w:hAnsi="Times New Roman" w:cs="Times New Roman"/>
-          <w:sz w:val="24"/>
-          <w:szCs w:val="24"/>
-        </w:rPr>
-      </w:pPr>
-      <w:r>
-        <w:rPr>
-          <w:rFonts w:ascii="Times New Roman" w:hAnsi="Times New Roman" w:cs="Times New Roman"/>
-          <w:sz w:val="24"/>
-          <w:szCs w:val="24"/>
-        </w:rPr>
-        <w:t>User Interface Design</w:t>
-      </w:r>
-    </w:p>
-    <w:p>
-      <w:pPr>
-        <w:spacing w:line="240" w:lineRule="auto"/>
-        <w:rPr>
-          <w:rFonts w:ascii="Times New Roman" w:hAnsi="Times New Roman" w:cs="Times New Roman"/>
-          <w:sz w:val="24"/>
-          <w:szCs w:val="24"/>
-        </w:rPr>
-      </w:pPr>
-    </w:p>
-    <w:p>
-      <w:pPr>
-        <w:spacing w:line="240" w:lineRule="auto"/>
-        <w:rPr>
-          <w:rFonts w:ascii="Times New Roman" w:hAnsi="Times New Roman" w:cs="Times New Roman"/>
-          <w:sz w:val="24"/>
-          <w:szCs w:val="24"/>
-        </w:rPr>
-      </w:pPr>
-    </w:p>
-    <w:p>
-      <w:pPr>
-        <w:spacing w:line="240" w:lineRule="auto"/>
-        <w:rPr>
-          <w:rFonts w:ascii="Times New Roman" w:hAnsi="Times New Roman" w:cs="Times New Roman"/>
-          <w:sz w:val="24"/>
-          <w:szCs w:val="24"/>
-        </w:rPr>
-      </w:pPr>
-      <w:r>
-        <w:rPr>
-          <w:rFonts w:ascii="Times New Roman" w:hAnsi="Times New Roman" w:cs="Times New Roman"/>
-          <w:sz w:val="24"/>
-          <w:szCs w:val="24"/>
-        </w:rPr>
-        <w:t>Development Methodology</w:t>
-      </w:r>
-      <w:r>
-        <w:rPr>
-          <w:rFonts w:ascii="Times New Roman" w:hAnsi="Times New Roman" w:cs="Times New Roman"/>
-          <w:sz w:val="24"/>
-          <w:szCs w:val="24"/>
-        </w:rPr>
-        <w:t xml:space="preserve"> (Agile Methodology)</w:t>
-      </w:r>
-    </w:p>
-    <w:p>
-      <w:pPr>
-        <w:pStyle w:val="BodyText"/>
-      </w:pPr>
-      <w:r>
-        <w:t xml:space="preserve">IMC follows proven </w:t>
-      </w:r>
-      <w:proofErr w:type="spellStart"/>
-      <w:r>
-        <w:t>DevOps</w:t>
-      </w:r>
-      <w:proofErr w:type="spellEnd"/>
-      <w:r>
-        <w:t xml:space="preserve"> industry best practices to remove the friction between developing and releasing code. Our goal is to deploy a fully tested and fully functional version of each application at a moment’s notice, with the ability to roll quickly back to a previous version.</w:t>
-      </w:r>
-    </w:p>
-    <w:p>
-      <w:pPr>
-        <w:pStyle w:val="BodyText"/>
-      </w:pPr>
-      <w:r>
-        <w:t>Our automated delivery process begins with continuous integration. We require developers to integrate code into a shared repository several times a day and enforce the frequency of code check-in. The continuous integration server verifies each check-in through an automated build, allowing teams to detect problems early. Following the Agile practice of continuous testing, we also run a suite of automated regression and unit tests at every build. This allows us to find regression or integration issues early before they become technical debt or buried under hundreds of other code changes. Continuous integration and testing not only improve the quality of the system, but also provide the added benefit of informing the Product Owner if a particular version is deployable.</w:t>
-      </w:r>
-    </w:p>
-    <w:p>
-      <w:pPr>
-        <w:spacing w:line="240" w:lineRule="auto"/>
-        <w:rPr>
-          <w:rFonts w:ascii="Times New Roman" w:hAnsi="Times New Roman" w:cs="Times New Roman"/>
-          <w:sz w:val="24"/>
-          <w:szCs w:val="24"/>
-        </w:rPr>
-      </w:pPr>
-    </w:p>
-    <w:p>
-      <w:pPr>
-        <w:spacing w:line="240" w:lineRule="auto"/>
-        <w:rPr>
-          <w:rFonts w:ascii="Times New Roman" w:hAnsi="Times New Roman" w:cs="Times New Roman"/>
-          <w:sz w:val="24"/>
-          <w:szCs w:val="24"/>
-        </w:rPr>
-      </w:pPr>
-    </w:p>
-    <w:p>
-      <w:pPr>
-        <w:spacing w:line="240" w:lineRule="auto"/>
-        <w:rPr>
-          <w:rFonts w:ascii="Times New Roman" w:hAnsi="Times New Roman" w:cs="Times New Roman"/>
-          <w:sz w:val="24"/>
-          <w:szCs w:val="24"/>
-        </w:rPr>
-      </w:pPr>
-    </w:p>
-    <w:p>
-      <w:pPr>
-        <w:spacing w:line="240" w:lineRule="auto"/>
-        <w:rPr>
-          <w:rFonts w:ascii="Times New Roman" w:hAnsi="Times New Roman" w:cs="Times New Roman"/>
-          <w:sz w:val="24"/>
-          <w:szCs w:val="24"/>
-        </w:rPr>
-      </w:pPr>
-      <w:r>
-        <w:rPr>
-          <w:rFonts w:ascii="Times New Roman" w:hAnsi="Times New Roman" w:cs="Times New Roman"/>
-          <w:sz w:val="24"/>
-          <w:szCs w:val="24"/>
-        </w:rPr>
-        <w:t xml:space="preserve">Testing </w:t>
-      </w:r>
-    </w:p>
-    <w:p>
-      <w:pPr>
-        <w:spacing w:line="240" w:lineRule="auto"/>
-        <w:rPr>
-          <w:rFonts w:ascii="Times New Roman" w:hAnsi="Times New Roman" w:cs="Times New Roman"/>
-          <w:sz w:val="24"/>
-          <w:szCs w:val="24"/>
-        </w:rPr>
-      </w:pPr>
-    </w:p>
-    <w:p>
-      <w:pPr>
-        <w:spacing w:line="240" w:lineRule="auto"/>
+        <w:t>.</w:t>
+      </w:r>
+    </w:p>
+    <w:p>
+      <w:pPr>
+        <w:spacing w:line="360" w:lineRule="auto"/>
+        <w:jc w:val="both"/>
         <w:rPr>
           <w:rFonts w:ascii="Times New Roman" w:hAnsi="Times New Roman" w:cs="Times New Roman"/>
           <w:sz w:val="24"/>
@@ -561,7 +581,8 @@
     </w:p>
     <w:p>
       <w:pPr>
-        <w:spacing w:line="240" w:lineRule="auto"/>
+        <w:spacing w:line="360" w:lineRule="auto"/>
+        <w:jc w:val="both"/>
         <w:rPr>
           <w:rFonts w:ascii="Times New Roman" w:hAnsi="Times New Roman" w:cs="Times New Roman"/>
           <w:sz w:val="24"/>
@@ -576,7 +597,7 @@
         </w:rPr>
         <w:t xml:space="preserve">IMC’s prototype is being delivered as a web portal </w:t>
       </w:r>
-      <w:hyperlink r:id="rId4" w:history="1">
+      <w:hyperlink r:id="rId5" w:history="1">
         <w:r>
           <w:rPr>
             <w:rStyle w:val="Hyperlink"/>
@@ -595,25 +616,23 @@
         </w:rPr>
         <w:t xml:space="preserve"> and associated artifacts located in a </w:t>
       </w:r>
-      <w:proofErr w:type="spellStart"/>
-      <w:r>
-        <w:rPr>
-          <w:rFonts w:ascii="Times New Roman" w:hAnsi="Times New Roman" w:cs="Times New Roman"/>
-          <w:sz w:val="24"/>
-          <w:szCs w:val="24"/>
-        </w:rPr>
-        <w:t>git</w:t>
-      </w:r>
-      <w:proofErr w:type="spellEnd"/>
-      <w:r>
-        <w:rPr>
-          <w:rFonts w:ascii="Times New Roman" w:hAnsi="Times New Roman" w:cs="Times New Roman"/>
-          <w:sz w:val="24"/>
-          <w:szCs w:val="24"/>
-        </w:rPr>
-        <w:t xml:space="preserve"> repository at </w:t>
-      </w:r>
-      <w:hyperlink r:id="rId5" w:history="1">
+      <w:r>
+        <w:rPr>
+          <w:rFonts w:ascii="Times New Roman" w:hAnsi="Times New Roman" w:cs="Times New Roman"/>
+          <w:sz w:val="24"/>
+          <w:szCs w:val="24"/>
+        </w:rPr>
+        <w:t>G</w:t>
+      </w:r>
+      <w:r>
+        <w:rPr>
+          <w:rFonts w:ascii="Times New Roman" w:hAnsi="Times New Roman" w:cs="Times New Roman"/>
+          <w:sz w:val="24"/>
+          <w:szCs w:val="24"/>
+        </w:rPr>
+        <w:t xml:space="preserve">it repository at </w:t>
+      </w:r>
+      <w:hyperlink r:id="rId6" w:history="1">
         <w:r>
           <w:rPr>
             <w:rStyle w:val="Hyperlink"/>
@@ -633,26 +652,6 @@
         <w:t xml:space="preserve"> </w:t>
       </w:r>
     </w:p>
-    <w:p>
-      <w:pPr>
-        <w:spacing w:line="240" w:lineRule="auto"/>
-        <w:rPr>
-          <w:rFonts w:ascii="Times New Roman" w:hAnsi="Times New Roman" w:cs="Times New Roman"/>
-          <w:sz w:val="24"/>
-          <w:szCs w:val="24"/>
-        </w:rPr>
-      </w:pPr>
-    </w:p>
-    <w:p>
-      <w:pPr>
-        <w:spacing w:line="240" w:lineRule="auto"/>
-        <w:rPr>
-          <w:rFonts w:ascii="Times New Roman" w:hAnsi="Times New Roman" w:cs="Times New Roman"/>
-          <w:sz w:val="24"/>
-          <w:szCs w:val="24"/>
-        </w:rPr>
-      </w:pPr>
-    </w:p>
     <w:sectPr>
       <w:pgSz w:w="12240" w:h="15840"/>
       <w:pgMar w:top="1440" w:right="1440" w:bottom="1440" w:left="1440" w:header="720" w:footer="720" w:gutter="0"/>
@@ -661,6 +660,128 @@
     </w:sectPr>
   </w:body>
 </w:document>
+</file>
+
+<file path=word/numbering.xml><?xml version="1.0" encoding="utf-8"?>
+<w:numbering xmlns:ve="http://schemas.openxmlformats.org/markup-compatibility/2006" xmlns:o="urn:schemas-microsoft-com:office:office" xmlns:r="http://schemas.openxmlformats.org/officeDocument/2006/relationships" xmlns:m="http://schemas.openxmlformats.org/officeDocument/2006/math" xmlns:v="urn:schemas-microsoft-com:vml" xmlns:wp="http://schemas.openxmlformats.org/drawingml/2006/wordprocessingDrawing" xmlns:w10="urn:schemas-microsoft-com:office:word" xmlns:w="http://schemas.openxmlformats.org/wordprocessingml/2006/main" xmlns:wne="http://schemas.microsoft.com/office/word/2006/wordml">
+  <w:abstractNum w:abstractNumId="0">
+    <w:nsid w:val="797663D5"/>
+    <w:multiLevelType w:val="hybridMultilevel"/>
+    <w:tmpl w:val="B04846A4"/>
+    <w:lvl w:ilvl="0" w:tplc="8C08AF42">
+      <w:start w:val="1"/>
+      <w:numFmt w:val="bullet"/>
+      <w:pStyle w:val="Bullet"/>
+      <w:lvlText w:val=""/>
+      <w:lvlJc w:val="left"/>
+      <w:pPr>
+        <w:ind w:left="1080" w:hanging="360"/>
+      </w:pPr>
+      <w:rPr>
+        <w:rFonts w:ascii="Wingdings" w:hAnsi="Wingdings" w:hint="default"/>
+      </w:rPr>
+    </w:lvl>
+    <w:lvl w:ilvl="1" w:tplc="04090003">
+      <w:start w:val="1"/>
+      <w:numFmt w:val="bullet"/>
+      <w:lvlText w:val="o"/>
+      <w:lvlJc w:val="left"/>
+      <w:pPr>
+        <w:ind w:left="1800" w:hanging="360"/>
+      </w:pPr>
+      <w:rPr>
+        <w:rFonts w:ascii="Courier New" w:hAnsi="Courier New" w:hint="default"/>
+      </w:rPr>
+    </w:lvl>
+    <w:lvl w:ilvl="2" w:tplc="04090005">
+      <w:start w:val="1"/>
+      <w:numFmt w:val="bullet"/>
+      <w:lvlText w:val=""/>
+      <w:lvlJc w:val="left"/>
+      <w:pPr>
+        <w:ind w:left="2520" w:hanging="360"/>
+      </w:pPr>
+      <w:rPr>
+        <w:rFonts w:ascii="Wingdings" w:hAnsi="Wingdings" w:hint="default"/>
+      </w:rPr>
+    </w:lvl>
+    <w:lvl w:ilvl="3" w:tplc="04090001">
+      <w:start w:val="1"/>
+      <w:numFmt w:val="bullet"/>
+      <w:lvlText w:val=""/>
+      <w:lvlJc w:val="left"/>
+      <w:pPr>
+        <w:ind w:left="3240" w:hanging="360"/>
+      </w:pPr>
+      <w:rPr>
+        <w:rFonts w:ascii="Symbol" w:hAnsi="Symbol" w:hint="default"/>
+      </w:rPr>
+    </w:lvl>
+    <w:lvl w:ilvl="4" w:tplc="04090003">
+      <w:start w:val="1"/>
+      <w:numFmt w:val="bullet"/>
+      <w:lvlText w:val="o"/>
+      <w:lvlJc w:val="left"/>
+      <w:pPr>
+        <w:ind w:left="3960" w:hanging="360"/>
+      </w:pPr>
+      <w:rPr>
+        <w:rFonts w:ascii="Courier New" w:hAnsi="Courier New" w:hint="default"/>
+      </w:rPr>
+    </w:lvl>
+    <w:lvl w:ilvl="5" w:tplc="04090005">
+      <w:start w:val="1"/>
+      <w:numFmt w:val="bullet"/>
+      <w:lvlText w:val=""/>
+      <w:lvlJc w:val="left"/>
+      <w:pPr>
+        <w:ind w:left="4680" w:hanging="360"/>
+      </w:pPr>
+      <w:rPr>
+        <w:rFonts w:ascii="Wingdings" w:hAnsi="Wingdings" w:hint="default"/>
+      </w:rPr>
+    </w:lvl>
+    <w:lvl w:ilvl="6" w:tplc="04090001">
+      <w:start w:val="1"/>
+      <w:numFmt w:val="bullet"/>
+      <w:lvlText w:val=""/>
+      <w:lvlJc w:val="left"/>
+      <w:pPr>
+        <w:ind w:left="5400" w:hanging="360"/>
+      </w:pPr>
+      <w:rPr>
+        <w:rFonts w:ascii="Symbol" w:hAnsi="Symbol" w:hint="default"/>
+      </w:rPr>
+    </w:lvl>
+    <w:lvl w:ilvl="7" w:tplc="04090003">
+      <w:start w:val="1"/>
+      <w:numFmt w:val="bullet"/>
+      <w:lvlText w:val="o"/>
+      <w:lvlJc w:val="left"/>
+      <w:pPr>
+        <w:ind w:left="6120" w:hanging="360"/>
+      </w:pPr>
+      <w:rPr>
+        <w:rFonts w:ascii="Courier New" w:hAnsi="Courier New" w:hint="default"/>
+      </w:rPr>
+    </w:lvl>
+    <w:lvl w:ilvl="8" w:tplc="04090005">
+      <w:start w:val="1"/>
+      <w:numFmt w:val="bullet"/>
+      <w:lvlText w:val=""/>
+      <w:lvlJc w:val="left"/>
+      <w:pPr>
+        <w:ind w:left="6840" w:hanging="360"/>
+      </w:pPr>
+      <w:rPr>
+        <w:rFonts w:ascii="Wingdings" w:hAnsi="Wingdings" w:hint="default"/>
+      </w:rPr>
+    </w:lvl>
+  </w:abstractNum>
+  <w:num w:numId="1">
+    <w:abstractNumId w:val="0"/>
+  </w:num>
+</w:numbering>
 </file>
 
 <file path=word/styles.xml><?xml version="1.0" encoding="utf-8"?>
@@ -890,6 +1011,43 @@
     <w:rPr>
       <w:color w:val="0000FF" w:themeColor="hyperlink"/>
       <w:u w:val="single"/>
+    </w:rPr>
+  </w:style>
+  <w:style w:type="paragraph" w:customStyle="1" w:styleId="ItalicizedText">
+    <w:name w:val="Italicized Text"/>
+    <w:basedOn w:val="Normal"/>
+    <w:rsid w:val="00A428AF"/>
+    <w:pPr>
+      <w:keepLines/>
+      <w:widowControl w:val="0"/>
+      <w:autoSpaceDE w:val="0"/>
+      <w:autoSpaceDN w:val="0"/>
+      <w:adjustRightInd w:val="0"/>
+      <w:spacing w:after="110" w:line="240" w:lineRule="auto"/>
+      <w:ind w:left="567"/>
+    </w:pPr>
+    <w:rPr>
+      <w:rFonts w:ascii="Arial" w:eastAsia="Times New Roman" w:hAnsi="Arial" w:cs="Arial"/>
+      <w:i/>
+      <w:iCs/>
+      <w:lang w:val="fr-FR" w:eastAsia="fr-FR"/>
+    </w:rPr>
+  </w:style>
+  <w:style w:type="paragraph" w:customStyle="1" w:styleId="Bullet">
+    <w:name w:val="Bullet"/>
+    <w:basedOn w:val="Normal"/>
+    <w:rsid w:val="00A428AF"/>
+    <w:pPr>
+      <w:numPr>
+        <w:numId w:val="1"/>
+      </w:numPr>
+      <w:spacing w:after="60" w:line="240" w:lineRule="auto"/>
+      <w:ind w:left="720"/>
+    </w:pPr>
+    <w:rPr>
+      <w:rFonts w:ascii="Times New Roman" w:eastAsia="Times New Roman" w:hAnsi="Times New Roman" w:cs="Times New Roman"/>
+      <w:sz w:val="24"/>
+      <w:szCs w:val="24"/>
     </w:rPr>
   </w:style>
 </w:styles>

</xml_diff>